<commit_message>
working on final questions
</commit_message>
<xml_diff>
--- a/final/barbieri-final-exam-writeup.docx
+++ b/final/barbieri-final-exam-writeup.docx
@@ -523,7 +523,22 @@
         <w:t xml:space="preserve"> </w:t>
       </w:r>
       <w:r>
-        <w:t xml:space="preserve">variable, but never increments the round. Thus, if left without incrementing the </w:t>
+        <w:t>variable</w:t>
+      </w:r>
+      <w:r>
+        <w:t xml:space="preserve"> in the </w:t>
+      </w:r>
+      <w:r>
+        <w:rPr>
+          <w:rFonts w:ascii="Courier New" w:hAnsi="Courier New" w:cs="Courier New"/>
+        </w:rPr>
+        <w:t>generateCipher</w:t>
+      </w:r>
+      <w:r>
+        <w:t xml:space="preserve"> method</w:t>
+      </w:r>
+      <w:r>
+        <w:t xml:space="preserve">, but never increments the round. Thus, if left without incrementing the </w:t>
       </w:r>
       <w:r>
         <w:rPr>
@@ -532,27 +547,2381 @@
         <w:t>roundCounter</w:t>
       </w:r>
       <w:r>
-        <w:t xml:space="preserve"> is always 0. </w:t>
+        <w:t xml:space="preserve"> value remains at</w:t>
+      </w:r>
+      <w:r>
+        <w:t xml:space="preserve"> 0. </w:t>
+      </w:r>
+      <w:r>
+        <w:t>To correctly run the code a</w:t>
+      </w:r>
+      <w:r>
+        <w:t xml:space="preserve">nd create the encrypted output </w:t>
+      </w:r>
+      <w:r>
+        <w:t xml:space="preserve">an expression, incrementing the </w:t>
+      </w:r>
+      <w:r>
+        <w:rPr>
+          <w:rFonts w:ascii="Courier New" w:hAnsi="Courier New" w:cs="Courier New"/>
+        </w:rPr>
+        <w:t>roundCounter</w:t>
+      </w:r>
+      <w:r>
+        <w:t xml:space="preserve"> variable</w:t>
+      </w:r>
+      <w:r>
+        <w:t>,</w:t>
+      </w:r>
+      <w:r>
+        <w:t xml:space="preserve"> must be inserted in the branch that checks if the current </w:t>
+      </w:r>
+      <w:r>
+        <w:rPr>
+          <w:rFonts w:ascii="Courier New" w:hAnsi="Courier New" w:cs="Courier New"/>
+        </w:rPr>
+        <w:t>roundCounter</w:t>
+      </w:r>
+      <w:r>
+        <w:t xml:space="preserve"> value is not the last round</w:t>
+      </w:r>
+      <w:r>
+        <w:t>. This must be placed before</w:t>
+      </w:r>
+      <w:r>
+        <w:t xml:space="preserve"> </w:t>
+      </w:r>
+      <w:r>
+        <w:t>an inner</w:t>
+      </w:r>
+      <w:r>
+        <w:t xml:space="preserve"> branch that </w:t>
+      </w:r>
+      <w:r>
+        <w:t>performs another check to see</w:t>
+      </w:r>
+      <w:r>
+        <w:t xml:space="preserve"> if the </w:t>
+      </w:r>
+      <w:r>
+        <w:rPr>
+          <w:rFonts w:ascii="Courier New" w:hAnsi="Courier New" w:cs="Courier New"/>
+        </w:rPr>
+        <w:t>roundCounter</w:t>
+      </w:r>
+      <w:r>
+        <w:t xml:space="preserve"> value is the last. The </w:t>
+      </w:r>
+      <w:r>
+        <w:rPr>
+          <w:rFonts w:ascii="Courier New" w:hAnsi="Courier New" w:cs="Courier New"/>
+        </w:rPr>
+        <w:t>roundCounter</w:t>
+      </w:r>
+      <w:r>
+        <w:t xml:space="preserve"> increment expression, must be placed before said branch, </w:t>
+      </w:r>
+      <w:r>
+        <w:t xml:space="preserve">because the </w:t>
+      </w:r>
+      <w:r>
+        <w:rPr>
+          <w:i/>
+        </w:rPr>
+        <w:t>Mix Columns</w:t>
+      </w:r>
+      <w:r>
+        <w:t xml:space="preserve"> step should not be executed in the last round, while the </w:t>
+      </w:r>
+      <w:r>
+        <w:rPr>
+          <w:i/>
+        </w:rPr>
+        <w:t xml:space="preserve">Add Key, Nibble Substitution, </w:t>
+      </w:r>
+      <w:r>
+        <w:t xml:space="preserve">and </w:t>
+      </w:r>
+      <w:r>
+        <w:rPr>
+          <w:i/>
+        </w:rPr>
+        <w:t>Shift Rows</w:t>
+      </w:r>
+      <w:r>
+        <w:t xml:space="preserve"> should be executed in the last round.</w:t>
+      </w:r>
+    </w:p>
+    <w:p>
+      <w:pPr>
+        <w:pStyle w:val="Heading2"/>
+      </w:pPr>
+      <w:r>
+        <w:t>Part B</w:t>
+      </w:r>
+    </w:p>
+    <w:p>
+      <w:r>
+        <w:t xml:space="preserve">A code snippet containing the corrected code from the </w:t>
+      </w:r>
+      <w:r>
+        <w:rPr>
+          <w:rFonts w:ascii="Courier New" w:hAnsi="Courier New" w:cs="Courier New"/>
+        </w:rPr>
+        <w:t>generateCipher</w:t>
+      </w:r>
+      <w:r>
+        <w:t xml:space="preserve"> </w:t>
+      </w:r>
+      <w:r>
+        <w:t xml:space="preserve">method in the </w:t>
+      </w:r>
+      <w:r>
+        <w:rPr>
+          <w:rFonts w:ascii="Courier New" w:hAnsi="Courier New" w:cs="Courier New"/>
+        </w:rPr>
+        <w:t>Aescipher</w:t>
+      </w:r>
+      <w:r>
+        <w:t xml:space="preserve"> </w:t>
+      </w:r>
+      <w:r>
+        <w:t xml:space="preserve">class can be found in the </w:t>
+      </w:r>
+      <w:hyperlink w:anchor="AES Cipher Fixed Code" w:history="1">
+        <w:r>
+          <w:rPr>
+            <w:rStyle w:val="Hyperlink"/>
+          </w:rPr>
+          <w:t>AES Cipher Fixed Code</w:t>
+        </w:r>
+      </w:hyperlink>
+      <w:r>
+        <w:t xml:space="preserve"> section of the </w:t>
+      </w:r>
+      <w:hyperlink w:anchor="Appendix" w:history="1">
+        <w:r>
+          <w:rPr>
+            <w:rStyle w:val="Hyperlink"/>
+          </w:rPr>
+          <w:t>Appendix</w:t>
+        </w:r>
+      </w:hyperlink>
+      <w:r>
+        <w:t xml:space="preserve"> of this document.</w:t>
+      </w:r>
+      <w:r>
+        <w:t xml:space="preserve"> Any changes made to the code are shown in green.</w:t>
+      </w:r>
+    </w:p>
+    <w:p>
+      <w:pPr>
+        <w:pStyle w:val="Heading1"/>
+      </w:pPr>
+      <w:r>
+        <w:lastRenderedPageBreak/>
+        <w:t>Question 2</w:t>
+      </w:r>
+    </w:p>
+    <w:p>
+      <w:pPr>
+        <w:pStyle w:val="Heading1"/>
+      </w:pPr>
+    </w:p>
+    <w:p>
+      <w:pPr>
+        <w:pStyle w:val="Heading1"/>
+      </w:pPr>
+    </w:p>
+    <w:p>
+      <w:pPr>
+        <w:pStyle w:val="Heading1"/>
+      </w:pPr>
+    </w:p>
+    <w:p>
+      <w:pPr>
+        <w:pStyle w:val="Heading1"/>
+      </w:pPr>
+    </w:p>
+    <w:p>
+      <w:pPr>
+        <w:pStyle w:val="Heading1"/>
+      </w:pPr>
+    </w:p>
+    <w:p>
+      <w:pPr>
+        <w:pStyle w:val="Heading1"/>
+      </w:pPr>
+    </w:p>
+    <w:p>
+      <w:pPr>
+        <w:pStyle w:val="Heading1"/>
+      </w:pPr>
+    </w:p>
+    <w:p>
+      <w:pPr>
+        <w:pStyle w:val="Heading1"/>
+      </w:pPr>
+    </w:p>
+    <w:p>
+      <w:pPr>
+        <w:pStyle w:val="Heading1"/>
+      </w:pPr>
+    </w:p>
+    <w:p>
+      <w:pPr>
+        <w:pStyle w:val="Heading1"/>
+      </w:pPr>
+    </w:p>
+    <w:p>
+      <w:pPr>
+        <w:pStyle w:val="Heading1"/>
+      </w:pPr>
+    </w:p>
+    <w:p>
+      <w:pPr>
+        <w:pStyle w:val="Heading1"/>
+      </w:pPr>
+    </w:p>
+    <w:p>
+      <w:pPr>
+        <w:pStyle w:val="Heading1"/>
+      </w:pPr>
+    </w:p>
+    <w:p>
+      <w:pPr>
+        <w:pStyle w:val="Heading1"/>
+      </w:pPr>
+    </w:p>
+    <w:p>
+      <w:pPr>
+        <w:pStyle w:val="Heading1"/>
+      </w:pPr>
+    </w:p>
+    <w:p>
+      <w:pPr>
+        <w:pStyle w:val="Heading1"/>
+      </w:pPr>
+    </w:p>
+    <w:p>
+      <w:pPr>
+        <w:pStyle w:val="Heading1"/>
+      </w:pPr>
+    </w:p>
+    <w:p>
+      <w:pPr>
+        <w:pStyle w:val="Heading1"/>
+      </w:pPr>
+    </w:p>
+    <w:p>
+      <w:pPr>
+        <w:pStyle w:val="Heading1"/>
+      </w:pPr>
+    </w:p>
+    <w:p>
+      <w:pPr>
+        <w:pStyle w:val="Heading1"/>
+      </w:pPr>
+      <w:r>
+        <w:lastRenderedPageBreak/>
+        <w:t>Question 3</w:t>
+      </w:r>
+    </w:p>
+    <w:p>
+      <w:r>
+        <w:t xml:space="preserve">The Advanced Encryption Standard (AES) is a successor to IBM’s Data Encryption Standard (DES), made for encrypting sensitive government data. </w:t>
+      </w:r>
+      <w:r>
+        <w:t xml:space="preserve">After a series of challenges that were performed to break DES succeeded, another challenge was made to create a better, more secure and efficient encryption standard. As of around 1998, the National Institute of Standards &amp; Technology (NIST) had received 15 proposals for encryption standards. </w:t>
+      </w:r>
+      <w:r>
+        <w:t xml:space="preserve">When the time came, five finalist proposals were examined, out of which AES was chosen as the new standard </w:t>
+      </w:r>
+      <w:proofErr w:type="gramStart"/>
+      <w:r>
+        <w:t>and  officially</w:t>
+      </w:r>
+      <w:proofErr w:type="gramEnd"/>
+      <w:r>
+        <w:t xml:space="preserve"> adopted in 2001</w:t>
+      </w:r>
+      <w:r>
+        <w:t>.</w:t>
+      </w:r>
+      <w:r>
+        <w:t xml:space="preserve"> Thus, AES evolved from all the brilliant cryptographers available, creating a more diverse set of proposals, as opposed to DES which was </w:t>
+      </w:r>
+      <w:r>
+        <w:t>by a single entity, IBM</w:t>
+      </w:r>
+      <w:r>
+        <w:t>. Even though IBM was a tech gia</w:t>
+      </w:r>
+      <w:r>
+        <w:t xml:space="preserve">nt at the time, they only had their </w:t>
+      </w:r>
+      <w:r>
+        <w:t>single perspective to test the DES algorithm, which</w:t>
+      </w:r>
+      <w:r>
+        <w:t xml:space="preserve"> only made the algorithm weaker</w:t>
+      </w:r>
+      <w:r>
+        <w:t>. While this was an important step in the cryptography world, the process of finding a new proposed standard, after DES, was much more efficient, and has therefore surfaced a more secure cryptography standard.</w:t>
+      </w:r>
+      <w:r>
+        <w:t xml:space="preserve"> The </w:t>
+      </w:r>
+      <w:r>
+        <w:t>success of AES arose from its fundamental process which</w:t>
+      </w:r>
+      <w:r>
+        <w:t xml:space="preserve"> consists of</w:t>
+      </w:r>
+      <w:r>
+        <w:t>,</w:t>
+      </w:r>
+      <w:r>
+        <w:t xml:space="preserve"> an S-Box transformation</w:t>
+      </w:r>
+      <w:r>
+        <w:t xml:space="preserve"> on the key values;</w:t>
+      </w:r>
+      <w:r>
+        <w:t xml:space="preserve"> with 9 rounds for a 128-bit key, 11 rounds for a 192-bit key and 13 ro</w:t>
+      </w:r>
+      <w:r>
+        <w:t xml:space="preserve">unds for a 256-bit key. The </w:t>
+      </w:r>
+      <w:r>
+        <w:t xml:space="preserve">encryption process then performs a shift row transformation, followed by a mix columns transformation, consisting of a </w:t>
+      </w:r>
+      <w:r>
+        <w:t>Galois</w:t>
+      </w:r>
+      <w:r>
+        <w:t xml:space="preserve"> </w:t>
+      </w:r>
+      <w:r>
+        <w:t>Multiplication over the matrix columns</w:t>
+      </w:r>
+      <w:r>
+        <w:t xml:space="preserve">. </w:t>
+      </w:r>
+      <w:r>
+        <w:t xml:space="preserve">Each round is concluded by XORing the round key with the AES plaintext at its state in each round. </w:t>
+      </w:r>
+      <w:r>
+        <w:t xml:space="preserve">AES uses the Rijndael algorithm, developed by two Belgian cryptographers, Vincent </w:t>
+      </w:r>
+      <w:proofErr w:type="spellStart"/>
+      <w:r>
+        <w:t>Rijmen</w:t>
+      </w:r>
+      <w:proofErr w:type="spellEnd"/>
+      <w:r>
+        <w:t xml:space="preserve"> and Joan Daemen. The Rijndael algorithm was made to support key lengths of 128, 192, and 256 bits</w:t>
+      </w:r>
+      <w:r>
+        <w:t>, making it far superior than the maximum 56-bit key length</w:t>
+      </w:r>
+      <w:r>
+        <w:t xml:space="preserve"> constraint</w:t>
+      </w:r>
+      <w:r>
+        <w:t xml:space="preserve"> on the algorithm</w:t>
+      </w:r>
+      <w:r>
+        <w:t xml:space="preserve"> used by DES</w:t>
+      </w:r>
+      <w:r>
+        <w:t>.</w:t>
+      </w:r>
+      <w:r>
+        <w:t xml:space="preserve"> In addition, the Rijndael algorithm supports 128-bit block sizes as opposed to DES’ 64-bit blocks. </w:t>
+      </w:r>
+    </w:p>
+    <w:p>
+      <w:pPr>
+        <w:pStyle w:val="Heading1"/>
+      </w:pPr>
+    </w:p>
+    <w:p>
+      <w:pPr>
+        <w:pStyle w:val="Heading1"/>
+      </w:pPr>
+    </w:p>
+    <w:p>
+      <w:pPr>
+        <w:pStyle w:val="Heading1"/>
+      </w:pPr>
+    </w:p>
+    <w:p>
+      <w:pPr>
+        <w:pStyle w:val="Heading1"/>
+      </w:pPr>
+    </w:p>
+    <w:p>
+      <w:pPr>
+        <w:pStyle w:val="Heading1"/>
+      </w:pPr>
+    </w:p>
+    <w:p>
+      <w:pPr>
+        <w:pStyle w:val="Heading1"/>
+      </w:pPr>
+    </w:p>
+    <w:p>
+      <w:pPr>
+        <w:pStyle w:val="Heading1"/>
+      </w:pPr>
+    </w:p>
+    <w:p>
+      <w:pPr>
+        <w:pStyle w:val="Heading1"/>
+      </w:pPr>
+    </w:p>
+    <w:p/>
+    <w:p/>
+    <w:p>
+      <w:pPr>
+        <w:pStyle w:val="Heading1"/>
+      </w:pPr>
+      <w:r>
+        <w:lastRenderedPageBreak/>
+        <w:t>Question 4</w:t>
+      </w:r>
+    </w:p>
+    <w:tbl>
+      <w:tblPr>
+        <w:tblStyle w:val="GridTable4-Accent1"/>
+        <w:tblW w:w="0" w:type="auto"/>
+        <w:tblLook w:val="04A0" w:firstRow="1" w:lastRow="0" w:firstColumn="1" w:lastColumn="0" w:noHBand="0" w:noVBand="1"/>
+      </w:tblPr>
+      <w:tblGrid>
+        <w:gridCol w:w="2065"/>
+        <w:gridCol w:w="4168"/>
+        <w:gridCol w:w="3117"/>
+      </w:tblGrid>
+      <w:tr>
+        <w:trPr>
+          <w:cnfStyle w:val="100000000000" w:firstRow="1" w:lastRow="0" w:firstColumn="0" w:lastColumn="0" w:oddVBand="0" w:evenVBand="0" w:oddHBand="0" w:evenHBand="0" w:firstRowFirstColumn="0" w:firstRowLastColumn="0" w:lastRowFirstColumn="0" w:lastRowLastColumn="0"/>
+        </w:trPr>
+        <w:tc>
+          <w:tcPr>
+            <w:cnfStyle w:val="001000000000" w:firstRow="0" w:lastRow="0" w:firstColumn="1" w:lastColumn="0" w:oddVBand="0" w:evenVBand="0" w:oddHBand="0" w:evenHBand="0" w:firstRowFirstColumn="0" w:firstRowLastColumn="0" w:lastRowFirstColumn="0" w:lastRowLastColumn="0"/>
+            <w:tcW w:w="2065" w:type="dxa"/>
+          </w:tcPr>
+          <w:p>
+            <w:r>
+              <w:t>Mode</w:t>
+            </w:r>
+          </w:p>
+        </w:tc>
+        <w:tc>
+          <w:tcPr>
+            <w:tcW w:w="4168" w:type="dxa"/>
+          </w:tcPr>
+          <w:p>
+            <w:pPr>
+              <w:cnfStyle w:val="100000000000" w:firstRow="1" w:lastRow="0" w:firstColumn="0" w:lastColumn="0" w:oddVBand="0" w:evenVBand="0" w:oddHBand="0" w:evenHBand="0" w:firstRowFirstColumn="0" w:firstRowLastColumn="0" w:lastRowFirstColumn="0" w:lastRowLastColumn="0"/>
+            </w:pPr>
+            <w:r>
+              <w:t>Advantages</w:t>
+            </w:r>
+          </w:p>
+        </w:tc>
+        <w:tc>
+          <w:tcPr>
+            <w:tcW w:w="3117" w:type="dxa"/>
+          </w:tcPr>
+          <w:p>
+            <w:pPr>
+              <w:cnfStyle w:val="100000000000" w:firstRow="1" w:lastRow="0" w:firstColumn="0" w:lastColumn="0" w:oddVBand="0" w:evenVBand="0" w:oddHBand="0" w:evenHBand="0" w:firstRowFirstColumn="0" w:firstRowLastColumn="0" w:lastRowFirstColumn="0" w:lastRowLastColumn="0"/>
+            </w:pPr>
+            <w:r>
+              <w:t>Disadvantages</w:t>
+            </w:r>
+          </w:p>
+        </w:tc>
+      </w:tr>
+      <w:tr>
+        <w:trPr>
+          <w:cnfStyle w:val="000000100000" w:firstRow="0" w:lastRow="0" w:firstColumn="0" w:lastColumn="0" w:oddVBand="0" w:evenVBand="0" w:oddHBand="1" w:evenHBand="0" w:firstRowFirstColumn="0" w:firstRowLastColumn="0" w:lastRowFirstColumn="0" w:lastRowLastColumn="0"/>
+        </w:trPr>
+        <w:tc>
+          <w:tcPr>
+            <w:cnfStyle w:val="001000000000" w:firstRow="0" w:lastRow="0" w:firstColumn="1" w:lastColumn="0" w:oddVBand="0" w:evenVBand="0" w:oddHBand="0" w:evenHBand="0" w:firstRowFirstColumn="0" w:firstRowLastColumn="0" w:lastRowFirstColumn="0" w:lastRowLastColumn="0"/>
+            <w:tcW w:w="2065" w:type="dxa"/>
+          </w:tcPr>
+          <w:p>
+            <w:r>
+              <w:t>ECB</w:t>
+            </w:r>
+          </w:p>
+        </w:tc>
+        <w:tc>
+          <w:tcPr>
+            <w:tcW w:w="4168" w:type="dxa"/>
+          </w:tcPr>
+          <w:p>
+            <w:pPr>
+              <w:pStyle w:val="ListParagraph"/>
+              <w:numPr>
+                <w:ilvl w:val="0"/>
+                <w:numId w:val="1"/>
+              </w:numPr>
+              <w:cnfStyle w:val="000000100000" w:firstRow="0" w:lastRow="0" w:firstColumn="0" w:lastColumn="0" w:oddVBand="0" w:evenVBand="0" w:oddHBand="1" w:evenHBand="0" w:firstRowFirstColumn="0" w:firstRowLastColumn="0" w:lastRowFirstColumn="0" w:lastRowLastColumn="0"/>
+            </w:pPr>
+            <w:r>
+              <w:t xml:space="preserve">[Performance] </w:t>
+            </w:r>
+            <w:r>
+              <w:t xml:space="preserve">Simple </w:t>
+            </w:r>
+          </w:p>
+          <w:p>
+            <w:pPr>
+              <w:pStyle w:val="ListParagraph"/>
+              <w:numPr>
+                <w:ilvl w:val="0"/>
+                <w:numId w:val="1"/>
+              </w:numPr>
+              <w:cnfStyle w:val="000000100000" w:firstRow="0" w:lastRow="0" w:firstColumn="0" w:lastColumn="0" w:oddVBand="0" w:evenVBand="0" w:oddHBand="1" w:evenHBand="0" w:firstRowFirstColumn="0" w:firstRowLastColumn="0" w:lastRowFirstColumn="0" w:lastRowLastColumn="0"/>
+            </w:pPr>
+            <w:r>
+              <w:t xml:space="preserve">[Performance] </w:t>
+            </w:r>
+            <w:r>
+              <w:t>Easily encrypted and decrypted after modification</w:t>
+            </w:r>
+          </w:p>
+          <w:p>
+            <w:pPr>
+              <w:pStyle w:val="ListParagraph"/>
+              <w:numPr>
+                <w:ilvl w:val="0"/>
+                <w:numId w:val="1"/>
+              </w:numPr>
+              <w:cnfStyle w:val="000000100000" w:firstRow="0" w:lastRow="0" w:firstColumn="0" w:lastColumn="0" w:oddVBand="0" w:evenVBand="0" w:oddHBand="1" w:evenHBand="0" w:firstRowFirstColumn="0" w:firstRowLastColumn="0" w:lastRowFirstColumn="0" w:lastRowLastColumn="0"/>
+            </w:pPr>
+            <w:r>
+              <w:t xml:space="preserve">[Security] </w:t>
+            </w:r>
+            <w:r>
+              <w:t xml:space="preserve">Modifications in in ciphertext are unpredictable, thus cannot predict a certain change plaintext </w:t>
+            </w:r>
+          </w:p>
+          <w:p>
+            <w:pPr>
+              <w:pStyle w:val="ListParagraph"/>
+              <w:numPr>
+                <w:ilvl w:val="0"/>
+                <w:numId w:val="1"/>
+              </w:numPr>
+              <w:cnfStyle w:val="000000100000" w:firstRow="0" w:lastRow="0" w:firstColumn="0" w:lastColumn="0" w:oddVBand="0" w:evenVBand="0" w:oddHBand="1" w:evenHBand="0" w:firstRowFirstColumn="0" w:firstRowLastColumn="0" w:lastRowFirstColumn="0" w:lastRowLastColumn="0"/>
+            </w:pPr>
+            <w:r>
+              <w:t>[Performance] Encryption and decryption can be parallelized</w:t>
+            </w:r>
+          </w:p>
+        </w:tc>
+        <w:tc>
+          <w:tcPr>
+            <w:tcW w:w="3117" w:type="dxa"/>
+          </w:tcPr>
+          <w:p>
+            <w:pPr>
+              <w:pStyle w:val="ListParagraph"/>
+              <w:numPr>
+                <w:ilvl w:val="0"/>
+                <w:numId w:val="1"/>
+              </w:numPr>
+              <w:cnfStyle w:val="000000100000" w:firstRow="0" w:lastRow="0" w:firstColumn="0" w:lastColumn="0" w:oddVBand="0" w:evenVBand="0" w:oddHBand="1" w:evenHBand="0" w:firstRowFirstColumn="0" w:firstRowLastColumn="0" w:lastRowFirstColumn="0" w:lastRowLastColumn="0"/>
+            </w:pPr>
+            <w:r>
+              <w:t xml:space="preserve">[Security] </w:t>
+            </w:r>
+            <w:r>
+              <w:t>Equal plaintext blocks can yield equal ciphertext blocks which can be a problem</w:t>
+            </w:r>
+          </w:p>
+          <w:p>
+            <w:pPr>
+              <w:pStyle w:val="ListParagraph"/>
+              <w:numPr>
+                <w:ilvl w:val="0"/>
+                <w:numId w:val="1"/>
+              </w:numPr>
+              <w:cnfStyle w:val="000000100000" w:firstRow="0" w:lastRow="0" w:firstColumn="0" w:lastColumn="0" w:oddVBand="0" w:evenVBand="0" w:oddHBand="1" w:evenHBand="0" w:firstRowFirstColumn="0" w:firstRowLastColumn="0" w:lastRowFirstColumn="0" w:lastRowLastColumn="0"/>
+            </w:pPr>
+            <w:r>
+              <w:t>[Security] Lack of diffusion</w:t>
+            </w:r>
+            <w:r>
+              <w:t xml:space="preserve"> makes it easy to find patterns in encrypted data</w:t>
+            </w:r>
+          </w:p>
+        </w:tc>
+      </w:tr>
+      <w:tr>
+        <w:tc>
+          <w:tcPr>
+            <w:cnfStyle w:val="001000000000" w:firstRow="0" w:lastRow="0" w:firstColumn="1" w:lastColumn="0" w:oddVBand="0" w:evenVBand="0" w:oddHBand="0" w:evenHBand="0" w:firstRowFirstColumn="0" w:firstRowLastColumn="0" w:lastRowFirstColumn="0" w:lastRowLastColumn="0"/>
+            <w:tcW w:w="2065" w:type="dxa"/>
+          </w:tcPr>
+          <w:p>
+            <w:r>
+              <w:t>CBC fixed IV</w:t>
+            </w:r>
+          </w:p>
+        </w:tc>
+        <w:tc>
+          <w:tcPr>
+            <w:tcW w:w="4168" w:type="dxa"/>
+          </w:tcPr>
+          <w:p>
+            <w:pPr>
+              <w:pStyle w:val="ListParagraph"/>
+              <w:numPr>
+                <w:ilvl w:val="0"/>
+                <w:numId w:val="1"/>
+              </w:numPr>
+              <w:cnfStyle w:val="000000000000" w:firstRow="0" w:lastRow="0" w:firstColumn="0" w:lastColumn="0" w:oddVBand="0" w:evenVBand="0" w:oddHBand="0" w:evenHBand="0" w:firstRowFirstColumn="0" w:firstRowLastColumn="0" w:lastRowFirstColumn="0" w:lastRowLastColumn="0"/>
+            </w:pPr>
+            <w:r>
+              <w:t xml:space="preserve">[Security] </w:t>
+            </w:r>
+            <w:r>
+              <w:t>Same input, but different encryption instance can yield different output (decreased transparency)</w:t>
+            </w:r>
+          </w:p>
+          <w:p>
+            <w:pPr>
+              <w:pStyle w:val="ListParagraph"/>
+              <w:numPr>
+                <w:ilvl w:val="0"/>
+                <w:numId w:val="1"/>
+              </w:numPr>
+              <w:cnfStyle w:val="000000000000" w:firstRow="0" w:lastRow="0" w:firstColumn="0" w:lastColumn="0" w:oddVBand="0" w:evenVBand="0" w:oddHBand="0" w:evenHBand="0" w:firstRowFirstColumn="0" w:firstRowLastColumn="0" w:lastRowFirstColumn="0" w:lastRowLastColumn="0"/>
+            </w:pPr>
+            <w:r>
+              <w:t>[</w:t>
+            </w:r>
+            <w:r>
+              <w:t>Security</w:t>
+            </w:r>
+            <w:r>
+              <w:t>]</w:t>
+            </w:r>
+            <w:r>
+              <w:t xml:space="preserve"> </w:t>
+            </w:r>
+            <w:r>
+              <w:t>Message can be decrypted from any section</w:t>
+            </w:r>
+          </w:p>
+          <w:p>
+            <w:pPr>
+              <w:pStyle w:val="ListParagraph"/>
+              <w:numPr>
+                <w:ilvl w:val="0"/>
+                <w:numId w:val="1"/>
+              </w:numPr>
+              <w:cnfStyle w:val="000000000000" w:firstRow="0" w:lastRow="0" w:firstColumn="0" w:lastColumn="0" w:oddVBand="0" w:evenVBand="0" w:oddHBand="0" w:evenHBand="0" w:firstRowFirstColumn="0" w:firstRowLastColumn="0" w:lastRowFirstColumn="0" w:lastRowLastColumn="0"/>
+            </w:pPr>
+            <w:r>
+              <w:t xml:space="preserve">[Performance] Adjacent blocks can be used to </w:t>
+            </w:r>
+            <w:proofErr w:type="gramStart"/>
+            <w:r>
+              <w:t>decrypt,</w:t>
+            </w:r>
+            <w:proofErr w:type="gramEnd"/>
+            <w:r>
+              <w:t xml:space="preserve"> thus decryption can be parallelized</w:t>
+            </w:r>
+          </w:p>
+        </w:tc>
+        <w:tc>
+          <w:tcPr>
+            <w:tcW w:w="3117" w:type="dxa"/>
+          </w:tcPr>
+          <w:p>
+            <w:pPr>
+              <w:pStyle w:val="ListParagraph"/>
+              <w:numPr>
+                <w:ilvl w:val="0"/>
+                <w:numId w:val="1"/>
+              </w:numPr>
+              <w:cnfStyle w:val="000000000000" w:firstRow="0" w:lastRow="0" w:firstColumn="0" w:lastColumn="0" w:oddVBand="0" w:evenVBand="0" w:oddHBand="0" w:evenHBand="0" w:firstRowFirstColumn="0" w:firstRowLastColumn="0" w:lastRowFirstColumn="0" w:lastRowLastColumn="0"/>
+            </w:pPr>
+            <w:r>
+              <w:t>[Performance] Encryption process is sequential, thus cannot be parallelized</w:t>
+            </w:r>
+          </w:p>
+          <w:p>
+            <w:pPr>
+              <w:pStyle w:val="ListParagraph"/>
+              <w:numPr>
+                <w:ilvl w:val="0"/>
+                <w:numId w:val="1"/>
+              </w:numPr>
+              <w:cnfStyle w:val="000000000000" w:firstRow="0" w:lastRow="0" w:firstColumn="0" w:lastColumn="0" w:oddVBand="0" w:evenVBand="0" w:oddHBand="0" w:evenHBand="0" w:firstRowFirstColumn="0" w:firstRowLastColumn="0" w:lastRowFirstColumn="0" w:lastRowLastColumn="0"/>
+            </w:pPr>
+            <w:r>
+              <w:t>[Performance] Have to re-encrypt after modifying since each block uses previous block</w:t>
+            </w:r>
+          </w:p>
+          <w:p>
+            <w:pPr>
+              <w:pStyle w:val="ListParagraph"/>
+              <w:numPr>
+                <w:ilvl w:val="0"/>
+                <w:numId w:val="1"/>
+              </w:numPr>
+              <w:cnfStyle w:val="000000000000" w:firstRow="0" w:lastRow="0" w:firstColumn="0" w:lastColumn="0" w:oddVBand="0" w:evenVBand="0" w:oddHBand="0" w:evenHBand="0" w:firstRowFirstColumn="0" w:firstRowLastColumn="0" w:lastRowFirstColumn="0" w:lastRowLastColumn="0"/>
+            </w:pPr>
+            <w:r>
+              <w:t xml:space="preserve">[Security] </w:t>
+            </w:r>
+            <w:proofErr w:type="gramStart"/>
+            <w:r>
+              <w:t>One bit</w:t>
+            </w:r>
+            <w:proofErr w:type="gramEnd"/>
+            <w:r>
+              <w:t xml:space="preserve"> change in ciphertext causes block (only</w:t>
+            </w:r>
+          </w:p>
+          <w:p>
+            <w:pPr>
+              <w:pStyle w:val="ListParagraph"/>
+              <w:numPr>
+                <w:ilvl w:val="0"/>
+                <w:numId w:val="1"/>
+              </w:numPr>
+              <w:cnfStyle w:val="000000000000" w:firstRow="0" w:lastRow="0" w:firstColumn="0" w:lastColumn="0" w:oddVBand="0" w:evenVBand="0" w:oddHBand="0" w:evenHBand="0" w:firstRowFirstColumn="0" w:firstRowLastColumn="0" w:lastRowFirstColumn="0" w:lastRowLastColumn="0"/>
+            </w:pPr>
+            <w:r>
+              <w:t xml:space="preserve">[Security] </w:t>
+            </w:r>
+            <w:r>
+              <w:t>Can be exploited by a chosen plaintext attack</w:t>
+            </w:r>
+          </w:p>
+          <w:p>
+            <w:pPr>
+              <w:pStyle w:val="ListParagraph"/>
+              <w:numPr>
+                <w:ilvl w:val="0"/>
+                <w:numId w:val="1"/>
+              </w:numPr>
+              <w:cnfStyle w:val="000000000000" w:firstRow="0" w:lastRow="0" w:firstColumn="0" w:lastColumn="0" w:oddVBand="0" w:evenVBand="0" w:oddHBand="0" w:evenHBand="0" w:firstRowFirstColumn="0" w:firstRowLastColumn="0" w:lastRowFirstColumn="0" w:lastRowLastColumn="0"/>
+            </w:pPr>
+            <w:r>
+              <w:t>[Security] Susceptible to brute-force</w:t>
+            </w:r>
+          </w:p>
+        </w:tc>
+      </w:tr>
+      <w:tr>
+        <w:trPr>
+          <w:cnfStyle w:val="000000100000" w:firstRow="0" w:lastRow="0" w:firstColumn="0" w:lastColumn="0" w:oddVBand="0" w:evenVBand="0" w:oddHBand="1" w:evenHBand="0" w:firstRowFirstColumn="0" w:firstRowLastColumn="0" w:lastRowFirstColumn="0" w:lastRowLastColumn="0"/>
+        </w:trPr>
+        <w:tc>
+          <w:tcPr>
+            <w:cnfStyle w:val="001000000000" w:firstRow="0" w:lastRow="0" w:firstColumn="1" w:lastColumn="0" w:oddVBand="0" w:evenVBand="0" w:oddHBand="0" w:evenHBand="0" w:firstRowFirstColumn="0" w:firstRowLastColumn="0" w:lastRowFirstColumn="0" w:lastRowLastColumn="0"/>
+            <w:tcW w:w="2065" w:type="dxa"/>
+          </w:tcPr>
+          <w:p>
+            <w:r>
+              <w:t>CBC counter IV</w:t>
+            </w:r>
+          </w:p>
+        </w:tc>
+        <w:tc>
+          <w:tcPr>
+            <w:tcW w:w="4168" w:type="dxa"/>
+          </w:tcPr>
+          <w:p>
+            <w:pPr>
+              <w:pStyle w:val="ListParagraph"/>
+              <w:numPr>
+                <w:ilvl w:val="0"/>
+                <w:numId w:val="1"/>
+              </w:numPr>
+              <w:cnfStyle w:val="000000100000" w:firstRow="0" w:lastRow="0" w:firstColumn="0" w:lastColumn="0" w:oddVBand="0" w:evenVBand="0" w:oddHBand="1" w:evenHBand="0" w:firstRowFirstColumn="0" w:firstRowLastColumn="0" w:lastRowFirstColumn="0" w:lastRowLastColumn="0"/>
+            </w:pPr>
+            <w:r>
+              <w:t xml:space="preserve">[Security] </w:t>
+            </w:r>
+            <w:r>
+              <w:t>Counter creates</w:t>
+            </w:r>
+            <w:r>
+              <w:t xml:space="preserve"> a more pseudorandom initialization vector</w:t>
+            </w:r>
+          </w:p>
+          <w:p>
+            <w:pPr>
+              <w:pStyle w:val="ListParagraph"/>
+              <w:numPr>
+                <w:ilvl w:val="0"/>
+                <w:numId w:val="1"/>
+              </w:numPr>
+              <w:cnfStyle w:val="000000100000" w:firstRow="0" w:lastRow="0" w:firstColumn="0" w:lastColumn="0" w:oddVBand="0" w:evenVBand="0" w:oddHBand="1" w:evenHBand="0" w:firstRowFirstColumn="0" w:firstRowLastColumn="0" w:lastRowFirstColumn="0" w:lastRowLastColumn="0"/>
+            </w:pPr>
+            <w:r>
+              <w:t>[Security] Same input, but different encryption instance can yield different output (decreased transparency)</w:t>
+            </w:r>
+          </w:p>
+          <w:p>
+            <w:pPr>
+              <w:pStyle w:val="ListParagraph"/>
+              <w:numPr>
+                <w:ilvl w:val="0"/>
+                <w:numId w:val="1"/>
+              </w:numPr>
+              <w:cnfStyle w:val="000000100000" w:firstRow="0" w:lastRow="0" w:firstColumn="0" w:lastColumn="0" w:oddVBand="0" w:evenVBand="0" w:oddHBand="1" w:evenHBand="0" w:firstRowFirstColumn="0" w:firstRowLastColumn="0" w:lastRowFirstColumn="0" w:lastRowLastColumn="0"/>
+            </w:pPr>
+            <w:r>
+              <w:t>[Security] Message can be decrypted from any section</w:t>
+            </w:r>
+          </w:p>
+          <w:p>
+            <w:pPr>
+              <w:pStyle w:val="ListParagraph"/>
+              <w:numPr>
+                <w:ilvl w:val="0"/>
+                <w:numId w:val="1"/>
+              </w:numPr>
+              <w:cnfStyle w:val="000000100000" w:firstRow="0" w:lastRow="0" w:firstColumn="0" w:lastColumn="0" w:oddVBand="0" w:evenVBand="0" w:oddHBand="1" w:evenHBand="0" w:firstRowFirstColumn="0" w:firstRowLastColumn="0" w:lastRowFirstColumn="0" w:lastRowLastColumn="0"/>
+            </w:pPr>
+            <w:r>
+              <w:t xml:space="preserve">[Performance] Adjacent blocks can be used to </w:t>
+            </w:r>
+            <w:proofErr w:type="gramStart"/>
+            <w:r>
+              <w:t>decrypt,</w:t>
+            </w:r>
+            <w:proofErr w:type="gramEnd"/>
+            <w:r>
+              <w:t xml:space="preserve"> thus decryption can be parallelized</w:t>
+            </w:r>
+          </w:p>
+        </w:tc>
+        <w:tc>
+          <w:tcPr>
+            <w:tcW w:w="3117" w:type="dxa"/>
+          </w:tcPr>
+          <w:p>
+            <w:pPr>
+              <w:pStyle w:val="ListParagraph"/>
+              <w:numPr>
+                <w:ilvl w:val="0"/>
+                <w:numId w:val="1"/>
+              </w:numPr>
+              <w:cnfStyle w:val="000000100000" w:firstRow="0" w:lastRow="0" w:firstColumn="0" w:lastColumn="0" w:oddVBand="0" w:evenVBand="0" w:oddHBand="1" w:evenHBand="0" w:firstRowFirstColumn="0" w:firstRowLastColumn="0" w:lastRowFirstColumn="0" w:lastRowLastColumn="0"/>
+            </w:pPr>
+            <w:r>
+              <w:t>[Security] Counter is still susceptible to brute force</w:t>
+            </w:r>
+          </w:p>
+          <w:p>
+            <w:pPr>
+              <w:pStyle w:val="ListParagraph"/>
+              <w:numPr>
+                <w:ilvl w:val="0"/>
+                <w:numId w:val="1"/>
+              </w:numPr>
+              <w:cnfStyle w:val="000000100000" w:firstRow="0" w:lastRow="0" w:firstColumn="0" w:lastColumn="0" w:oddVBand="0" w:evenVBand="0" w:oddHBand="1" w:evenHBand="0" w:firstRowFirstColumn="0" w:firstRowLastColumn="0" w:lastRowFirstColumn="0" w:lastRowLastColumn="0"/>
+            </w:pPr>
+            <w:r>
+              <w:t>[Performance] Encryption process is sequential, thus cannot be parallelized</w:t>
+            </w:r>
+          </w:p>
+          <w:p>
+            <w:pPr>
+              <w:pStyle w:val="ListParagraph"/>
+              <w:numPr>
+                <w:ilvl w:val="0"/>
+                <w:numId w:val="1"/>
+              </w:numPr>
+              <w:cnfStyle w:val="000000100000" w:firstRow="0" w:lastRow="0" w:firstColumn="0" w:lastColumn="0" w:oddVBand="0" w:evenVBand="0" w:oddHBand="1" w:evenHBand="0" w:firstRowFirstColumn="0" w:firstRowLastColumn="0" w:lastRowFirstColumn="0" w:lastRowLastColumn="0"/>
+            </w:pPr>
+            <w:r>
+              <w:t>[Performance] Have to re-encrypt after modifying since each block uses previous block</w:t>
+            </w:r>
+          </w:p>
+          <w:p>
+            <w:pPr>
+              <w:pStyle w:val="ListParagraph"/>
+              <w:numPr>
+                <w:ilvl w:val="0"/>
+                <w:numId w:val="1"/>
+              </w:numPr>
+              <w:cnfStyle w:val="000000100000" w:firstRow="0" w:lastRow="0" w:firstColumn="0" w:lastColumn="0" w:oddVBand="0" w:evenVBand="0" w:oddHBand="1" w:evenHBand="0" w:firstRowFirstColumn="0" w:firstRowLastColumn="0" w:lastRowFirstColumn="0" w:lastRowLastColumn="0"/>
+            </w:pPr>
+            <w:r>
+              <w:t xml:space="preserve">[Security] </w:t>
+            </w:r>
+            <w:proofErr w:type="gramStart"/>
+            <w:r>
+              <w:t>One bit</w:t>
+            </w:r>
+            <w:proofErr w:type="gramEnd"/>
+            <w:r>
+              <w:t xml:space="preserve"> change in ciphertext causes block (only</w:t>
+            </w:r>
+          </w:p>
+        </w:tc>
+      </w:tr>
+      <w:tr>
+        <w:tc>
+          <w:tcPr>
+            <w:cnfStyle w:val="001000000000" w:firstRow="0" w:lastRow="0" w:firstColumn="1" w:lastColumn="0" w:oddVBand="0" w:evenVBand="0" w:oddHBand="0" w:evenHBand="0" w:firstRowFirstColumn="0" w:firstRowLastColumn="0" w:lastRowFirstColumn="0" w:lastRowLastColumn="0"/>
+            <w:tcW w:w="2065" w:type="dxa"/>
+          </w:tcPr>
+          <w:p>
+            <w:r>
+              <w:lastRenderedPageBreak/>
+              <w:t>CBC random I</w:t>
+            </w:r>
+            <w:r>
+              <w:t>V</w:t>
+            </w:r>
+          </w:p>
+        </w:tc>
+        <w:tc>
+          <w:tcPr>
+            <w:tcW w:w="4168" w:type="dxa"/>
+          </w:tcPr>
+          <w:p>
+            <w:pPr>
+              <w:pStyle w:val="ListParagraph"/>
+              <w:numPr>
+                <w:ilvl w:val="0"/>
+                <w:numId w:val="1"/>
+              </w:numPr>
+              <w:cnfStyle w:val="000000000000" w:firstRow="0" w:lastRow="0" w:firstColumn="0" w:lastColumn="0" w:oddVBand="0" w:evenVBand="0" w:oddHBand="0" w:evenHBand="0" w:firstRowFirstColumn="0" w:firstRowLastColumn="0" w:lastRowFirstColumn="0" w:lastRowLastColumn="0"/>
+            </w:pPr>
+            <w:r>
+              <w:t xml:space="preserve">[Security] </w:t>
+            </w:r>
+            <w:r>
+              <w:t>Defends against chosen plaintext attacks</w:t>
+            </w:r>
+            <w:r>
+              <w:t xml:space="preserve"> by having a random initialization vector</w:t>
+            </w:r>
+          </w:p>
+          <w:p>
+            <w:pPr>
+              <w:pStyle w:val="ListParagraph"/>
+              <w:numPr>
+                <w:ilvl w:val="0"/>
+                <w:numId w:val="1"/>
+              </w:numPr>
+              <w:cnfStyle w:val="000000000000" w:firstRow="0" w:lastRow="0" w:firstColumn="0" w:lastColumn="0" w:oddVBand="0" w:evenVBand="0" w:oddHBand="0" w:evenHBand="0" w:firstRowFirstColumn="0" w:firstRowLastColumn="0" w:lastRowFirstColumn="0" w:lastRowLastColumn="0"/>
+            </w:pPr>
+            <w:r>
+              <w:t>[Security] Same input, but different encryption instance can yield different output (decreased transparency)</w:t>
+            </w:r>
+          </w:p>
+          <w:p>
+            <w:pPr>
+              <w:pStyle w:val="ListParagraph"/>
+              <w:numPr>
+                <w:ilvl w:val="0"/>
+                <w:numId w:val="1"/>
+              </w:numPr>
+              <w:cnfStyle w:val="000000000000" w:firstRow="0" w:lastRow="0" w:firstColumn="0" w:lastColumn="0" w:oddVBand="0" w:evenVBand="0" w:oddHBand="0" w:evenHBand="0" w:firstRowFirstColumn="0" w:firstRowLastColumn="0" w:lastRowFirstColumn="0" w:lastRowLastColumn="0"/>
+            </w:pPr>
+            <w:r>
+              <w:t>[Security] Message can be decrypted from any section</w:t>
+            </w:r>
+          </w:p>
+          <w:p>
+            <w:pPr>
+              <w:pStyle w:val="ListParagraph"/>
+              <w:numPr>
+                <w:ilvl w:val="0"/>
+                <w:numId w:val="1"/>
+              </w:numPr>
+              <w:cnfStyle w:val="000000000000" w:firstRow="0" w:lastRow="0" w:firstColumn="0" w:lastColumn="0" w:oddVBand="0" w:evenVBand="0" w:oddHBand="0" w:evenHBand="0" w:firstRowFirstColumn="0" w:firstRowLastColumn="0" w:lastRowFirstColumn="0" w:lastRowLastColumn="0"/>
+            </w:pPr>
+            <w:r>
+              <w:t xml:space="preserve">[Performance] Adjacent blocks can be used to </w:t>
+            </w:r>
+            <w:proofErr w:type="gramStart"/>
+            <w:r>
+              <w:t>decrypt,</w:t>
+            </w:r>
+            <w:proofErr w:type="gramEnd"/>
+            <w:r>
+              <w:t xml:space="preserve"> thus decryption can be parallelized</w:t>
+            </w:r>
+          </w:p>
+        </w:tc>
+        <w:tc>
+          <w:tcPr>
+            <w:tcW w:w="3117" w:type="dxa"/>
+          </w:tcPr>
+          <w:p>
+            <w:pPr>
+              <w:pStyle w:val="ListParagraph"/>
+              <w:numPr>
+                <w:ilvl w:val="0"/>
+                <w:numId w:val="1"/>
+              </w:numPr>
+              <w:cnfStyle w:val="000000000000" w:firstRow="0" w:lastRow="0" w:firstColumn="0" w:lastColumn="0" w:oddVBand="0" w:evenVBand="0" w:oddHBand="0" w:evenHBand="0" w:firstRowFirstColumn="0" w:firstRowLastColumn="0" w:lastRowFirstColumn="0" w:lastRowLastColumn="0"/>
+            </w:pPr>
+            <w:r>
+              <w:t>[Performance] Encryption process is sequential, thus cannot be parallelized</w:t>
+            </w:r>
+          </w:p>
+          <w:p>
+            <w:pPr>
+              <w:pStyle w:val="ListParagraph"/>
+              <w:numPr>
+                <w:ilvl w:val="0"/>
+                <w:numId w:val="1"/>
+              </w:numPr>
+              <w:cnfStyle w:val="000000000000" w:firstRow="0" w:lastRow="0" w:firstColumn="0" w:lastColumn="0" w:oddVBand="0" w:evenVBand="0" w:oddHBand="0" w:evenHBand="0" w:firstRowFirstColumn="0" w:firstRowLastColumn="0" w:lastRowFirstColumn="0" w:lastRowLastColumn="0"/>
+            </w:pPr>
+            <w:r>
+              <w:t>[Performance] Have to re-encrypt after modifying since each block uses previous block</w:t>
+            </w:r>
+          </w:p>
+          <w:p>
+            <w:pPr>
+              <w:pStyle w:val="ListParagraph"/>
+              <w:numPr>
+                <w:ilvl w:val="0"/>
+                <w:numId w:val="1"/>
+              </w:numPr>
+              <w:cnfStyle w:val="000000000000" w:firstRow="0" w:lastRow="0" w:firstColumn="0" w:lastColumn="0" w:oddVBand="0" w:evenVBand="0" w:oddHBand="0" w:evenHBand="0" w:firstRowFirstColumn="0" w:firstRowLastColumn="0" w:lastRowFirstColumn="0" w:lastRowLastColumn="0"/>
+            </w:pPr>
+            <w:r>
+              <w:t xml:space="preserve">[Security] </w:t>
+            </w:r>
+            <w:proofErr w:type="gramStart"/>
+            <w:r>
+              <w:t>One bit</w:t>
+            </w:r>
+            <w:proofErr w:type="gramEnd"/>
+            <w:r>
+              <w:t xml:space="preserve"> change in ciphertext causes block (only one, and the following) to change</w:t>
+            </w:r>
+          </w:p>
+        </w:tc>
+      </w:tr>
+    </w:tbl>
+    <w:p/>
+    <w:p>
+      <w:pPr>
+        <w:pStyle w:val="Heading1"/>
+      </w:pPr>
+    </w:p>
+    <w:p>
+      <w:pPr>
+        <w:pStyle w:val="Heading1"/>
+      </w:pPr>
+    </w:p>
+    <w:p>
+      <w:pPr>
+        <w:pStyle w:val="Heading1"/>
+      </w:pPr>
+    </w:p>
+    <w:p>
+      <w:pPr>
+        <w:pStyle w:val="Heading1"/>
+      </w:pPr>
+    </w:p>
+    <w:p>
+      <w:pPr>
+        <w:pStyle w:val="Heading1"/>
+      </w:pPr>
+    </w:p>
+    <w:p>
+      <w:pPr>
+        <w:pStyle w:val="Heading1"/>
+      </w:pPr>
+    </w:p>
+    <w:p>
+      <w:pPr>
+        <w:pStyle w:val="Heading1"/>
+      </w:pPr>
+    </w:p>
+    <w:p>
+      <w:pPr>
+        <w:pStyle w:val="Heading1"/>
+      </w:pPr>
+    </w:p>
+    <w:p>
+      <w:pPr>
+        <w:pStyle w:val="Heading1"/>
+      </w:pPr>
+    </w:p>
+    <w:p/>
+    <w:p/>
+    <w:p/>
+    <w:p/>
+    <w:p/>
+    <w:p>
+      <w:pPr>
+        <w:pStyle w:val="Heading1"/>
+      </w:pPr>
+    </w:p>
+    <w:p>
+      <w:pPr>
+        <w:pStyle w:val="Heading1"/>
+      </w:pPr>
+      <w:r>
+        <w:t>Question 5</w:t>
+      </w:r>
+    </w:p>
+    <w:p>
+      <w:r>
+        <w:t xml:space="preserve">Suppose we have a system within a company that </w:t>
+      </w:r>
+      <w:r>
+        <w:t>serves data to a client UI for certain employees working on a government contract</w:t>
+      </w:r>
+      <w:r>
+        <w:t>.</w:t>
+      </w:r>
+      <w:r>
+        <w:t xml:space="preserve"> Typically, projects involving government contracts contain sensitive data, which must be thoroughly encrypted for transmission. In the proposed system, we have a server with a database containing sensitive information, and the employees are able to see that information only by logging into a specific portal. It is highly likely that in order to transmit this</w:t>
+      </w:r>
+      <w:r>
+        <w:t xml:space="preserve"> information to the portal, authentication will be required</w:t>
+      </w:r>
+      <w:r>
+        <w:t>; in this case suppose we are using CBC-MAC.</w:t>
+      </w:r>
+      <w:r>
+        <w:t xml:space="preserve"> </w:t>
+      </w:r>
+      <w:r>
+        <w:t>Now, in this scenario it is likely that not only CBC-MAC be used for authentication, but for encrypt</w:t>
+      </w:r>
+      <w:r>
+        <w:t xml:space="preserve">ion as well. </w:t>
+      </w:r>
+      <w:r>
+        <w:t>One of the vulnerabilities of CBC-MAC lies in using the same key for authentication and encryption</w:t>
+      </w:r>
+      <w:r>
+        <w:t>; this assumes that the initialization vector is an array of zeroes</w:t>
+      </w:r>
+      <w:r>
+        <w:t>.</w:t>
+      </w:r>
+      <w:r>
+        <w:t xml:space="preserve"> </w:t>
+      </w:r>
+      <w:r>
+        <w:t>By using the same key for authentication and encryption, it is possible that an attacker may change some bits while the ciphertext is in transit, and the decryption process may generate the same authentication code even though the message is different. Thus, by using a different key for each process, if this were to play out similarly, the receiving end will not be able to decrypt the message and will therefore understand that something has changed.</w:t>
+      </w:r>
+      <w:r>
+        <w:t xml:space="preserve"> In addition, by using a predictable initialization vector an attacker can examine past messages sent and retrieve an initialization vector that will generate a valid MAC. Thus, it is key that random initialization vectors be used as frequently as possible.</w:t>
+      </w:r>
+    </w:p>
+    <w:p/>
+    <w:p/>
+    <w:p/>
+    <w:p/>
+    <w:p/>
+    <w:p/>
+    <w:p/>
+    <w:p/>
+    <w:p/>
+    <w:p/>
+    <w:p/>
+    <w:p/>
+    <w:p/>
+    <w:p/>
+    <w:p/>
+    <w:p/>
+    <w:p/>
+    <w:p/>
+    <w:p/>
+    <w:p>
+      <w:pPr>
+        <w:rPr>
+          <w:i/>
+        </w:rPr>
+      </w:pPr>
+    </w:p>
+    <w:p>
+      <w:pPr>
+        <w:pStyle w:val="Heading1"/>
+      </w:pPr>
+      <w:r>
+        <w:lastRenderedPageBreak/>
+        <w:t>Question 6</w:t>
+      </w:r>
+    </w:p>
+    <w:p>
+      <w:r>
+        <w:t xml:space="preserve">Using the </w:t>
+      </w:r>
+      <w:hyperlink w:anchor="Website Security Summary Table" w:history="1">
+        <w:r>
+          <w:rPr>
+            <w:rStyle w:val="Hyperlink"/>
+          </w:rPr>
+          <w:t>Website Security Summary Table</w:t>
+        </w:r>
+      </w:hyperlink>
+      <w:r>
+        <w:t xml:space="preserve"> in the appendix, we can see some interesting trends in web security. The first thing to note is that all websites checked use AES. Since AES is the dominant technology for encryption it is good that every website uses AES. Thus, it is unlikely that any website will be using DES or 3DES for their encryption mechanisms. Another very notable tren</w:t>
       </w:r>
       <w:bookmarkStart w:id="0" w:name="_GoBack"/>
       <w:bookmarkEnd w:id="0"/>
+      <w:r>
+        <w:t xml:space="preserve">d, is the overwhelming use of the 128-bit key size for AES. Only one website opened on tab #6 used a key size of 256. This is because AES with a key size of 128 bits is strong enough to protect any data being </w:t>
+      </w:r>
+      <w:proofErr w:type="gramStart"/>
+      <w:r>
+        <w:t>transmitted, and</w:t>
+      </w:r>
+      <w:proofErr w:type="gramEnd"/>
+      <w:r>
+        <w:t xml:space="preserve"> has a serious performance boost compared to the use of AES 256. Using AES with a 256-bit key, while more secure can slow down the transmission of data, which could seriously affect customer satisfaction regarding the company’s online presence. The performance degradation was actually pretty noticeable in tab </w:t>
+      </w:r>
+      <w:proofErr w:type="gramStart"/>
+      <w:r>
+        <w:t>#6, but</w:t>
+      </w:r>
+      <w:proofErr w:type="gramEnd"/>
+      <w:r>
+        <w:t xml:space="preserve"> would be premature to blame the encryptio</w:t>
+      </w:r>
+      <w:r>
+        <w:t xml:space="preserve">n mechanism for the apparent latency of the website. Nevertheless, if performance/speed is something that is important for the use of the website, it is clear that AES with a 128-bit key is sufficiently secure and low-latency to meet the needs of the users. In addition, all websites opened used AES in Galois/Counter Mode (GCM). This is likely to be because GCM is extremely fast, patent-free, and can be parallelized which makes it extremely suitable for any cloud applications. Thus, it is not obscene to see that 100% of the websites tested in this used AES in Galois/Counter Mode (GCM).   </w:t>
+      </w:r>
+    </w:p>
+    <w:p>
+      <w:pPr>
+        <w:pStyle w:val="Heading1"/>
+      </w:pPr>
+      <w:r>
+        <w:t>Appendix</w:t>
+      </w:r>
+    </w:p>
+    <w:p>
+      <w:pPr>
+        <w:pStyle w:val="Heading3"/>
+      </w:pPr>
+      <w:r>
+        <w:t>AES Cipher Fixed Code</w:t>
+      </w:r>
+    </w:p>
+    <w:p>
+      <w:pPr>
+        <w:rPr>
+          <w:rFonts w:ascii="Courier New" w:hAnsi="Courier New" w:cs="Courier New"/>
+          <w:b/>
+        </w:rPr>
+      </w:pPr>
+      <w:r>
+        <w:rPr>
+          <w:rFonts w:ascii="Courier New" w:hAnsi="Courier New" w:cs="Courier New"/>
+          <w:b/>
+        </w:rPr>
+        <w:t>Aescipher.java</w:t>
+      </w:r>
+    </w:p>
+    <w:p>
+      <w:pPr>
+        <w:rPr>
+          <w:rFonts w:ascii="Courier New" w:hAnsi="Courier New" w:cs="Courier New"/>
+        </w:rPr>
+      </w:pPr>
+      <w:r>
+        <w:rPr>
+          <w:rFonts w:ascii="Courier New" w:hAnsi="Courier New" w:cs="Courier New"/>
+        </w:rPr>
+        <w:t>while (WCol &lt; column_size) {</w:t>
+      </w:r>
+    </w:p>
+    <w:p>
+      <w:pPr>
+        <w:rPr>
+          <w:rFonts w:ascii="Courier New" w:hAnsi="Courier New" w:cs="Courier New"/>
+        </w:rPr>
+      </w:pPr>
+      <w:r>
+        <w:rPr>
+          <w:rFonts w:ascii="Courier New" w:hAnsi="Courier New" w:cs="Courier New"/>
+        </w:rPr>
+        <w:t xml:space="preserve">  </w:t>
+      </w:r>
+      <w:r>
+        <w:rPr>
+          <w:rFonts w:ascii="Courier New" w:hAnsi="Courier New" w:cs="Courier New"/>
+        </w:rPr>
+        <w:t>for (int cols = 0; cols &lt; 4; cols++, WCol++) {</w:t>
+      </w:r>
+    </w:p>
+    <w:p>
+      <w:pPr>
+        <w:rPr>
+          <w:rFonts w:ascii="Courier New" w:hAnsi="Courier New" w:cs="Courier New"/>
+        </w:rPr>
+      </w:pPr>
+      <w:r>
+        <w:rPr>
+          <w:rFonts w:ascii="Courier New" w:hAnsi="Courier New" w:cs="Courier New"/>
+        </w:rPr>
+        <w:t xml:space="preserve">  </w:t>
+      </w:r>
+      <w:r>
+        <w:rPr>
+          <w:rFonts w:ascii="Courier New" w:hAnsi="Courier New" w:cs="Courier New"/>
+        </w:rPr>
+        <w:t xml:space="preserve">  </w:t>
+      </w:r>
+      <w:r>
+        <w:rPr>
+          <w:rFonts w:ascii="Courier New" w:hAnsi="Courier New" w:cs="Courier New"/>
+        </w:rPr>
+        <w:t>for (int row = 0; row &lt; 4; row++) {</w:t>
+      </w:r>
+    </w:p>
+    <w:p>
+      <w:pPr>
+        <w:rPr>
+          <w:rFonts w:ascii="Courier New" w:hAnsi="Courier New" w:cs="Courier New"/>
+        </w:rPr>
+      </w:pPr>
+      <w:r>
+        <w:rPr>
+          <w:rFonts w:ascii="Courier New" w:hAnsi="Courier New" w:cs="Courier New"/>
+        </w:rPr>
+        <w:t xml:space="preserve">    </w:t>
+      </w:r>
+      <w:r>
+        <w:rPr>
+          <w:rFonts w:ascii="Courier New" w:hAnsi="Courier New" w:cs="Courier New"/>
+        </w:rPr>
+        <w:t xml:space="preserve">  </w:t>
+      </w:r>
+      <w:r>
+        <w:rPr>
+          <w:rFonts w:ascii="Courier New" w:hAnsi="Courier New" w:cs="Courier New"/>
+        </w:rPr>
+        <w:t xml:space="preserve">keyHex[row][cols] = </w:t>
+      </w:r>
+      <w:proofErr w:type="spellStart"/>
+      <w:r>
+        <w:rPr>
+          <w:rFonts w:ascii="Courier New" w:hAnsi="Courier New" w:cs="Courier New"/>
+        </w:rPr>
+        <w:t>keyMatrixW_encrypt</w:t>
+      </w:r>
+      <w:proofErr w:type="spellEnd"/>
+      <w:r>
+        <w:rPr>
+          <w:rFonts w:ascii="Courier New" w:hAnsi="Courier New" w:cs="Courier New"/>
+        </w:rPr>
+        <w:t>[row][WCol];</w:t>
+      </w:r>
+    </w:p>
+    <w:p>
+      <w:pPr>
+        <w:rPr>
+          <w:rFonts w:ascii="Courier New" w:hAnsi="Courier New" w:cs="Courier New"/>
+        </w:rPr>
+      </w:pPr>
+      <w:r>
+        <w:rPr>
+          <w:rFonts w:ascii="Courier New" w:hAnsi="Courier New" w:cs="Courier New"/>
+        </w:rPr>
+        <w:t xml:space="preserve">    </w:t>
+      </w:r>
+      <w:r>
+        <w:rPr>
+          <w:rFonts w:ascii="Courier New" w:hAnsi="Courier New" w:cs="Courier New"/>
+        </w:rPr>
+        <w:t>}</w:t>
+      </w:r>
+    </w:p>
+    <w:p>
+      <w:pPr>
+        <w:rPr>
+          <w:rFonts w:ascii="Courier New" w:hAnsi="Courier New" w:cs="Courier New"/>
+        </w:rPr>
+      </w:pPr>
+      <w:r>
+        <w:rPr>
+          <w:rFonts w:ascii="Courier New" w:hAnsi="Courier New" w:cs="Courier New"/>
+        </w:rPr>
+        <w:t xml:space="preserve">  </w:t>
+      </w:r>
+      <w:r>
+        <w:rPr>
+          <w:rFonts w:ascii="Courier New" w:hAnsi="Courier New" w:cs="Courier New"/>
+        </w:rPr>
+        <w:t>}</w:t>
+      </w:r>
+    </w:p>
+    <w:p>
+      <w:pPr>
+        <w:rPr>
+          <w:rFonts w:ascii="Courier New" w:hAnsi="Courier New" w:cs="Courier New"/>
+        </w:rPr>
+      </w:pPr>
+    </w:p>
+    <w:p>
+      <w:pPr>
+        <w:rPr>
+          <w:rFonts w:ascii="Courier New" w:hAnsi="Courier New" w:cs="Courier New"/>
+        </w:rPr>
+      </w:pPr>
+      <w:r>
+        <w:rPr>
+          <w:rFonts w:ascii="Courier New" w:hAnsi="Courier New" w:cs="Courier New"/>
+        </w:rPr>
+        <w:t xml:space="preserve">  </w:t>
+      </w:r>
+      <w:r>
+        <w:rPr>
+          <w:rFonts w:ascii="Courier New" w:hAnsi="Courier New" w:cs="Courier New"/>
+        </w:rPr>
+        <w:t>i</w:t>
+      </w:r>
+      <w:r>
+        <w:rPr>
+          <w:rFonts w:ascii="Courier New" w:hAnsi="Courier New" w:cs="Courier New"/>
+        </w:rPr>
+        <w:t>f (</w:t>
+      </w:r>
+      <w:proofErr w:type="gramStart"/>
+      <w:r>
+        <w:rPr>
+          <w:rFonts w:ascii="Courier New" w:hAnsi="Courier New" w:cs="Courier New"/>
+        </w:rPr>
+        <w:t>roundCounter !</w:t>
+      </w:r>
+      <w:proofErr w:type="gramEnd"/>
+      <w:r>
+        <w:rPr>
+          <w:rFonts w:ascii="Courier New" w:hAnsi="Courier New" w:cs="Courier New"/>
+        </w:rPr>
+        <w:t>= (rounds - 1)) {</w:t>
+      </w:r>
+    </w:p>
+    <w:p>
+      <w:pPr>
+        <w:rPr>
+          <w:rFonts w:ascii="Courier New" w:hAnsi="Courier New" w:cs="Courier New"/>
+          <w:b/>
+          <w:color w:val="538135" w:themeColor="accent6" w:themeShade="BF"/>
+        </w:rPr>
+      </w:pPr>
+      <w:r>
+        <w:rPr>
+          <w:rFonts w:ascii="Courier New" w:hAnsi="Courier New" w:cs="Courier New"/>
+        </w:rPr>
+        <w:t xml:space="preserve">    </w:t>
+      </w:r>
+      <w:r>
+        <w:rPr>
+          <w:rFonts w:ascii="Courier New" w:hAnsi="Courier New" w:cs="Courier New"/>
+          <w:b/>
+          <w:color w:val="538135" w:themeColor="accent6" w:themeShade="BF"/>
+        </w:rPr>
+        <w:t>// added increment to roundCounter so the code executes</w:t>
+      </w:r>
+    </w:p>
+    <w:p>
+      <w:pPr>
+        <w:rPr>
+          <w:rFonts w:ascii="Courier New" w:hAnsi="Courier New" w:cs="Courier New"/>
+          <w:b/>
+          <w:color w:val="538135" w:themeColor="accent6" w:themeShade="BF"/>
+        </w:rPr>
+      </w:pPr>
+      <w:r>
+        <w:rPr>
+          <w:rFonts w:ascii="Courier New" w:hAnsi="Courier New" w:cs="Courier New"/>
+          <w:b/>
+          <w:color w:val="538135" w:themeColor="accent6" w:themeShade="BF"/>
+        </w:rPr>
+        <w:t xml:space="preserve">    // correct logic for each round</w:t>
+      </w:r>
+    </w:p>
+    <w:p>
+      <w:pPr>
+        <w:rPr>
+          <w:rFonts w:ascii="Courier New" w:hAnsi="Courier New" w:cs="Courier New"/>
+          <w:b/>
+          <w:color w:val="538135" w:themeColor="accent6" w:themeShade="BF"/>
+        </w:rPr>
+      </w:pPr>
+      <w:r>
+        <w:rPr>
+          <w:rFonts w:ascii="Courier New" w:hAnsi="Courier New" w:cs="Courier New"/>
+          <w:b/>
+          <w:color w:val="538135" w:themeColor="accent6" w:themeShade="BF"/>
+        </w:rPr>
+        <w:t xml:space="preserve"> </w:t>
+      </w:r>
+      <w:r>
+        <w:rPr>
+          <w:rFonts w:ascii="Courier New" w:hAnsi="Courier New" w:cs="Courier New"/>
+          <w:b/>
+          <w:color w:val="538135" w:themeColor="accent6" w:themeShade="BF"/>
+        </w:rPr>
+        <w:t xml:space="preserve">   roundCounter++;</w:t>
+      </w:r>
+    </w:p>
+    <w:p>
+      <w:pPr>
+        <w:rPr>
+          <w:rFonts w:ascii="Courier New" w:hAnsi="Courier New" w:cs="Courier New"/>
+        </w:rPr>
+      </w:pPr>
+      <w:r>
+        <w:rPr>
+          <w:rFonts w:ascii="Courier New" w:hAnsi="Courier New" w:cs="Courier New"/>
+        </w:rPr>
+        <w:t xml:space="preserve">    </w:t>
+      </w:r>
+      <w:r>
+        <w:rPr>
+          <w:rFonts w:ascii="Courier New" w:hAnsi="Courier New" w:cs="Courier New"/>
+        </w:rPr>
+        <w:t xml:space="preserve">masterText = </w:t>
+      </w:r>
+      <w:proofErr w:type="spellStart"/>
+      <w:proofErr w:type="gramStart"/>
+      <w:r>
+        <w:rPr>
+          <w:rFonts w:ascii="Courier New" w:hAnsi="Courier New" w:cs="Courier New"/>
+        </w:rPr>
+        <w:t>aesStateXor</w:t>
+      </w:r>
+      <w:proofErr w:type="spellEnd"/>
+      <w:r>
+        <w:rPr>
+          <w:rFonts w:ascii="Courier New" w:hAnsi="Courier New" w:cs="Courier New"/>
+        </w:rPr>
+        <w:t>(</w:t>
+      </w:r>
+      <w:proofErr w:type="gramEnd"/>
+      <w:r>
+        <w:rPr>
+          <w:rFonts w:ascii="Courier New" w:hAnsi="Courier New" w:cs="Courier New"/>
+        </w:rPr>
+        <w:t>masterText, keyHex);</w:t>
+      </w:r>
+    </w:p>
+    <w:p>
+      <w:pPr>
+        <w:rPr>
+          <w:rFonts w:ascii="Courier New" w:hAnsi="Courier New" w:cs="Courier New"/>
+        </w:rPr>
+      </w:pPr>
+      <w:r>
+        <w:rPr>
+          <w:rFonts w:ascii="Courier New" w:hAnsi="Courier New" w:cs="Courier New"/>
+        </w:rPr>
+        <w:t xml:space="preserve">  </w:t>
+      </w:r>
+      <w:r>
+        <w:rPr>
+          <w:rFonts w:ascii="Courier New" w:hAnsi="Courier New" w:cs="Courier New"/>
+        </w:rPr>
+        <w:t xml:space="preserve">  </w:t>
+      </w:r>
+      <w:r>
+        <w:rPr>
+          <w:rFonts w:ascii="Courier New" w:hAnsi="Courier New" w:cs="Courier New"/>
+        </w:rPr>
+        <w:t xml:space="preserve">masterText = </w:t>
+      </w:r>
+      <w:proofErr w:type="spellStart"/>
+      <w:r>
+        <w:rPr>
+          <w:rFonts w:ascii="Courier New" w:hAnsi="Courier New" w:cs="Courier New"/>
+        </w:rPr>
+        <w:t>aesNibbleSub</w:t>
+      </w:r>
+      <w:proofErr w:type="spellEnd"/>
+      <w:r>
+        <w:rPr>
+          <w:rFonts w:ascii="Courier New" w:hAnsi="Courier New" w:cs="Courier New"/>
+        </w:rPr>
+        <w:t>(masterText);</w:t>
+      </w:r>
+    </w:p>
+    <w:p>
+      <w:pPr>
+        <w:rPr>
+          <w:rFonts w:ascii="Courier New" w:hAnsi="Courier New" w:cs="Courier New"/>
+        </w:rPr>
+      </w:pPr>
+      <w:r>
+        <w:rPr>
+          <w:rFonts w:ascii="Courier New" w:hAnsi="Courier New" w:cs="Courier New"/>
+        </w:rPr>
+        <w:t xml:space="preserve">    masterText = </w:t>
+      </w:r>
+      <w:proofErr w:type="spellStart"/>
+      <w:r>
+        <w:rPr>
+          <w:rFonts w:ascii="Courier New" w:hAnsi="Courier New" w:cs="Courier New"/>
+        </w:rPr>
+        <w:t>aesShiftRow</w:t>
+      </w:r>
+      <w:proofErr w:type="spellEnd"/>
+      <w:r>
+        <w:rPr>
+          <w:rFonts w:ascii="Courier New" w:hAnsi="Courier New" w:cs="Courier New"/>
+        </w:rPr>
+        <w:t>(masterText);</w:t>
+      </w:r>
+    </w:p>
+    <w:p>
+      <w:pPr>
+        <w:rPr>
+          <w:rFonts w:ascii="Courier New" w:hAnsi="Courier New" w:cs="Courier New"/>
+        </w:rPr>
+      </w:pPr>
+      <w:r>
+        <w:rPr>
+          <w:rFonts w:ascii="Courier New" w:hAnsi="Courier New" w:cs="Courier New"/>
+        </w:rPr>
+        <w:t xml:space="preserve">    if (</w:t>
+      </w:r>
+      <w:proofErr w:type="gramStart"/>
+      <w:r>
+        <w:rPr>
+          <w:rFonts w:ascii="Courier New" w:hAnsi="Courier New" w:cs="Courier New"/>
+        </w:rPr>
+        <w:t>roundCounter !</w:t>
+      </w:r>
+      <w:proofErr w:type="gramEnd"/>
+      <w:r>
+        <w:rPr>
+          <w:rFonts w:ascii="Courier New" w:hAnsi="Courier New" w:cs="Courier New"/>
+        </w:rPr>
+        <w:t>= (rounds - 1)) {</w:t>
+      </w:r>
+    </w:p>
+    <w:p>
+      <w:pPr>
+        <w:rPr>
+          <w:rFonts w:ascii="Courier New" w:hAnsi="Courier New" w:cs="Courier New"/>
+        </w:rPr>
+      </w:pPr>
+      <w:r>
+        <w:rPr>
+          <w:rFonts w:ascii="Courier New" w:hAnsi="Courier New" w:cs="Courier New"/>
+        </w:rPr>
+        <w:t xml:space="preserve">    </w:t>
+      </w:r>
+      <w:r>
+        <w:rPr>
+          <w:rFonts w:ascii="Courier New" w:hAnsi="Courier New" w:cs="Courier New"/>
+        </w:rPr>
+        <w:t xml:space="preserve">  </w:t>
+      </w:r>
+      <w:r>
+        <w:rPr>
+          <w:rFonts w:ascii="Courier New" w:hAnsi="Courier New" w:cs="Courier New"/>
+        </w:rPr>
+        <w:t xml:space="preserve">masterText = </w:t>
+      </w:r>
+      <w:proofErr w:type="spellStart"/>
+      <w:r>
+        <w:rPr>
+          <w:rFonts w:ascii="Courier New" w:hAnsi="Courier New" w:cs="Courier New"/>
+        </w:rPr>
+        <w:t>aesMixColumn</w:t>
+      </w:r>
+      <w:proofErr w:type="spellEnd"/>
+      <w:r>
+        <w:rPr>
+          <w:rFonts w:ascii="Courier New" w:hAnsi="Courier New" w:cs="Courier New"/>
+        </w:rPr>
+        <w:t>(masterText);</w:t>
+      </w:r>
+    </w:p>
+    <w:p>
+      <w:pPr>
+        <w:rPr>
+          <w:rFonts w:ascii="Courier New" w:hAnsi="Courier New" w:cs="Courier New"/>
+        </w:rPr>
+      </w:pPr>
+      <w:r>
+        <w:rPr>
+          <w:rFonts w:ascii="Courier New" w:hAnsi="Courier New" w:cs="Courier New"/>
+        </w:rPr>
+        <w:t xml:space="preserve">    </w:t>
+      </w:r>
+      <w:r>
+        <w:rPr>
+          <w:rFonts w:ascii="Courier New" w:hAnsi="Courier New" w:cs="Courier New"/>
+        </w:rPr>
+        <w:t>}</w:t>
+      </w:r>
+    </w:p>
+    <w:p>
+      <w:pPr>
+        <w:rPr>
+          <w:rFonts w:ascii="Courier New" w:hAnsi="Courier New" w:cs="Courier New"/>
+        </w:rPr>
+      </w:pPr>
+    </w:p>
+    <w:p>
+      <w:pPr>
+        <w:rPr>
+          <w:rFonts w:ascii="Courier New" w:hAnsi="Courier New" w:cs="Courier New"/>
+        </w:rPr>
+      </w:pPr>
+      <w:r>
+        <w:rPr>
+          <w:rFonts w:ascii="Courier New" w:hAnsi="Courier New" w:cs="Courier New"/>
+        </w:rPr>
+        <w:t xml:space="preserve">  </w:t>
+      </w:r>
+      <w:r>
+        <w:rPr>
+          <w:rFonts w:ascii="Courier New" w:hAnsi="Courier New" w:cs="Courier New"/>
+        </w:rPr>
+        <w:t>} else</w:t>
+      </w:r>
+    </w:p>
+    <w:p>
+      <w:pPr>
+        <w:rPr>
+          <w:rFonts w:ascii="Courier New" w:hAnsi="Courier New" w:cs="Courier New"/>
+        </w:rPr>
+      </w:pPr>
+      <w:r>
+        <w:rPr>
+          <w:rFonts w:ascii="Courier New" w:hAnsi="Courier New" w:cs="Courier New"/>
+        </w:rPr>
+        <w:t xml:space="preserve">  </w:t>
+      </w:r>
+      <w:r>
+        <w:rPr>
+          <w:rFonts w:ascii="Courier New" w:hAnsi="Courier New" w:cs="Courier New"/>
+        </w:rPr>
+        <w:t xml:space="preserve">  </w:t>
+      </w:r>
+      <w:r>
+        <w:rPr>
+          <w:rFonts w:ascii="Courier New" w:hAnsi="Courier New" w:cs="Courier New"/>
+        </w:rPr>
+        <w:t xml:space="preserve">masterText = </w:t>
+      </w:r>
+      <w:proofErr w:type="spellStart"/>
+      <w:proofErr w:type="gramStart"/>
+      <w:r>
+        <w:rPr>
+          <w:rFonts w:ascii="Courier New" w:hAnsi="Courier New" w:cs="Courier New"/>
+        </w:rPr>
+        <w:t>aesStateXor</w:t>
+      </w:r>
+      <w:proofErr w:type="spellEnd"/>
+      <w:r>
+        <w:rPr>
+          <w:rFonts w:ascii="Courier New" w:hAnsi="Courier New" w:cs="Courier New"/>
+        </w:rPr>
+        <w:t>(</w:t>
+      </w:r>
+      <w:proofErr w:type="gramEnd"/>
+      <w:r>
+        <w:rPr>
+          <w:rFonts w:ascii="Courier New" w:hAnsi="Courier New" w:cs="Courier New"/>
+        </w:rPr>
+        <w:t>masterText, keyHex);</w:t>
+      </w:r>
+    </w:p>
+    <w:p>
+      <w:pPr>
+        <w:rPr>
+          <w:rFonts w:ascii="Courier New" w:hAnsi="Courier New" w:cs="Courier New"/>
+        </w:rPr>
+      </w:pPr>
+      <w:r>
+        <w:rPr>
+          <w:rFonts w:ascii="Courier New" w:hAnsi="Courier New" w:cs="Courier New"/>
+        </w:rPr>
+        <w:t>}</w:t>
+      </w:r>
+    </w:p>
+    <w:p>
+      <w:pPr>
+        <w:rPr>
+          <w:rFonts w:ascii="Courier New" w:hAnsi="Courier New" w:cs="Courier New"/>
+        </w:rPr>
+      </w:pPr>
     </w:p>
     <w:p>
       <w:pPr>
         <w:pStyle w:val="Heading2"/>
       </w:pPr>
       <w:r>
-        <w:t>Part B</w:t>
-      </w:r>
-    </w:p>
-    <w:p>
-      <w:pPr>
-        <w:pStyle w:val="Heading1"/>
-      </w:pPr>
-      <w:r>
-        <w:t>Appendix</w:t>
-      </w:r>
-    </w:p>
+        <w:lastRenderedPageBreak/>
+        <w:t>AES Cipher Optimized Code</w:t>
+      </w:r>
+    </w:p>
+    <w:p>
+      <w:pPr>
+        <w:pStyle w:val="Heading2"/>
+      </w:pPr>
+      <w:r>
+        <w:t>Website Security Summary Table</w:t>
+      </w:r>
+    </w:p>
+    <w:p/>
+    <w:tbl>
+      <w:tblPr>
+        <w:tblStyle w:val="GridTable1Light-Accent1"/>
+        <w:tblW w:w="0" w:type="auto"/>
+        <w:tblLook w:val="04A0" w:firstRow="1" w:lastRow="0" w:firstColumn="1" w:lastColumn="0" w:noHBand="0" w:noVBand="1"/>
+      </w:tblPr>
+      <w:tblGrid>
+        <w:gridCol w:w="1612"/>
+        <w:gridCol w:w="2563"/>
+        <w:gridCol w:w="1990"/>
+        <w:gridCol w:w="1470"/>
+        <w:gridCol w:w="1715"/>
+      </w:tblGrid>
+      <w:tr>
+        <w:trPr>
+          <w:cnfStyle w:val="100000000000" w:firstRow="1" w:lastRow="0" w:firstColumn="0" w:lastColumn="0" w:oddVBand="0" w:evenVBand="0" w:oddHBand="0" w:evenHBand="0" w:firstRowFirstColumn="0" w:firstRowLastColumn="0" w:lastRowFirstColumn="0" w:lastRowLastColumn="0"/>
+        </w:trPr>
+        <w:tc>
+          <w:tcPr>
+            <w:cnfStyle w:val="001000000000" w:firstRow="0" w:lastRow="0" w:firstColumn="1" w:lastColumn="0" w:oddVBand="0" w:evenVBand="0" w:oddHBand="0" w:evenHBand="0" w:firstRowFirstColumn="0" w:firstRowLastColumn="0" w:lastRowFirstColumn="0" w:lastRowLastColumn="0"/>
+            <w:tcW w:w="1612" w:type="dxa"/>
+          </w:tcPr>
+          <w:p>
+            <w:r>
+              <w:t>TAB #</w:t>
+            </w:r>
+          </w:p>
+        </w:tc>
+        <w:tc>
+          <w:tcPr>
+            <w:tcW w:w="2563" w:type="dxa"/>
+          </w:tcPr>
+          <w:p>
+            <w:pPr>
+              <w:cnfStyle w:val="100000000000" w:firstRow="1" w:lastRow="0" w:firstColumn="0" w:lastColumn="0" w:oddVBand="0" w:evenVBand="0" w:oddHBand="0" w:evenHBand="0" w:firstRowFirstColumn="0" w:firstRowLastColumn="0" w:lastRowFirstColumn="0" w:lastRowLastColumn="0"/>
+            </w:pPr>
+            <w:r>
+              <w:t>SITE NAME</w:t>
+            </w:r>
+          </w:p>
+        </w:tc>
+        <w:tc>
+          <w:tcPr>
+            <w:tcW w:w="1990" w:type="dxa"/>
+          </w:tcPr>
+          <w:p>
+            <w:pPr>
+              <w:cnfStyle w:val="100000000000" w:firstRow="1" w:lastRow="0" w:firstColumn="0" w:lastColumn="0" w:oddVBand="0" w:evenVBand="0" w:oddHBand="0" w:evenHBand="0" w:firstRowFirstColumn="0" w:firstRowLastColumn="0" w:lastRowFirstColumn="0" w:lastRowLastColumn="0"/>
+            </w:pPr>
+            <w:r>
+              <w:t>ENCRYPTION</w:t>
+            </w:r>
+          </w:p>
+        </w:tc>
+        <w:tc>
+          <w:tcPr>
+            <w:tcW w:w="1470" w:type="dxa"/>
+          </w:tcPr>
+          <w:p>
+            <w:pPr>
+              <w:cnfStyle w:val="100000000000" w:firstRow="1" w:lastRow="0" w:firstColumn="0" w:lastColumn="0" w:oddVBand="0" w:evenVBand="0" w:oddHBand="0" w:evenHBand="0" w:firstRowFirstColumn="0" w:firstRowLastColumn="0" w:lastRowFirstColumn="0" w:lastRowLastColumn="0"/>
+            </w:pPr>
+            <w:r>
+              <w:t>KEY SIZE</w:t>
+            </w:r>
+          </w:p>
+        </w:tc>
+        <w:tc>
+          <w:tcPr>
+            <w:tcW w:w="1715" w:type="dxa"/>
+          </w:tcPr>
+          <w:p>
+            <w:pPr>
+              <w:cnfStyle w:val="100000000000" w:firstRow="1" w:lastRow="0" w:firstColumn="0" w:lastColumn="0" w:oddVBand="0" w:evenVBand="0" w:oddHBand="0" w:evenHBand="0" w:firstRowFirstColumn="0" w:firstRowLastColumn="0" w:lastRowFirstColumn="0" w:lastRowLastColumn="0"/>
+            </w:pPr>
+            <w:r>
+              <w:t>MODE</w:t>
+            </w:r>
+          </w:p>
+        </w:tc>
+      </w:tr>
+      <w:tr>
+        <w:tc>
+          <w:tcPr>
+            <w:cnfStyle w:val="001000000000" w:firstRow="0" w:lastRow="0" w:firstColumn="1" w:lastColumn="0" w:oddVBand="0" w:evenVBand="0" w:oddHBand="0" w:evenHBand="0" w:firstRowFirstColumn="0" w:firstRowLastColumn="0" w:lastRowFirstColumn="0" w:lastRowLastColumn="0"/>
+            <w:tcW w:w="1612" w:type="dxa"/>
+          </w:tcPr>
+          <w:p>
+            <w:r>
+              <w:t>1</w:t>
+            </w:r>
+          </w:p>
+        </w:tc>
+        <w:tc>
+          <w:tcPr>
+            <w:tcW w:w="2563" w:type="dxa"/>
+          </w:tcPr>
+          <w:p>
+            <w:pPr>
+              <w:cnfStyle w:val="000000000000" w:firstRow="0" w:lastRow="0" w:firstColumn="0" w:lastColumn="0" w:oddVBand="0" w:evenVBand="0" w:oddHBand="0" w:evenHBand="0" w:firstRowFirstColumn="0" w:firstRowLastColumn="0" w:lastRowFirstColumn="0" w:lastRowLastColumn="0"/>
+            </w:pPr>
+            <w:r>
+              <w:t>github.com</w:t>
+            </w:r>
+          </w:p>
+        </w:tc>
+        <w:tc>
+          <w:tcPr>
+            <w:tcW w:w="1990" w:type="dxa"/>
+          </w:tcPr>
+          <w:p>
+            <w:pPr>
+              <w:cnfStyle w:val="000000000000" w:firstRow="0" w:lastRow="0" w:firstColumn="0" w:lastColumn="0" w:oddVBand="0" w:evenVBand="0" w:oddHBand="0" w:evenHBand="0" w:firstRowFirstColumn="0" w:firstRowLastColumn="0" w:lastRowFirstColumn="0" w:lastRowLastColumn="0"/>
+            </w:pPr>
+            <w:r>
+              <w:t>AES</w:t>
+            </w:r>
+          </w:p>
+        </w:tc>
+        <w:tc>
+          <w:tcPr>
+            <w:tcW w:w="1470" w:type="dxa"/>
+          </w:tcPr>
+          <w:p>
+            <w:pPr>
+              <w:cnfStyle w:val="000000000000" w:firstRow="0" w:lastRow="0" w:firstColumn="0" w:lastColumn="0" w:oddVBand="0" w:evenVBand="0" w:oddHBand="0" w:evenHBand="0" w:firstRowFirstColumn="0" w:firstRowLastColumn="0" w:lastRowFirstColumn="0" w:lastRowLastColumn="0"/>
+            </w:pPr>
+            <w:r>
+              <w:t>128</w:t>
+            </w:r>
+          </w:p>
+        </w:tc>
+        <w:tc>
+          <w:tcPr>
+            <w:tcW w:w="1715" w:type="dxa"/>
+          </w:tcPr>
+          <w:p>
+            <w:pPr>
+              <w:cnfStyle w:val="000000000000" w:firstRow="0" w:lastRow="0" w:firstColumn="0" w:lastColumn="0" w:oddVBand="0" w:evenVBand="0" w:oddHBand="0" w:evenHBand="0" w:firstRowFirstColumn="0" w:firstRowLastColumn="0" w:lastRowFirstColumn="0" w:lastRowLastColumn="0"/>
+            </w:pPr>
+            <w:r>
+              <w:t>GCM</w:t>
+            </w:r>
+          </w:p>
+        </w:tc>
+      </w:tr>
+      <w:tr>
+        <w:tc>
+          <w:tcPr>
+            <w:cnfStyle w:val="001000000000" w:firstRow="0" w:lastRow="0" w:firstColumn="1" w:lastColumn="0" w:oddVBand="0" w:evenVBand="0" w:oddHBand="0" w:evenHBand="0" w:firstRowFirstColumn="0" w:firstRowLastColumn="0" w:lastRowFirstColumn="0" w:lastRowLastColumn="0"/>
+            <w:tcW w:w="1612" w:type="dxa"/>
+          </w:tcPr>
+          <w:p>
+            <w:r>
+              <w:t>2</w:t>
+            </w:r>
+          </w:p>
+        </w:tc>
+        <w:tc>
+          <w:tcPr>
+            <w:tcW w:w="2563" w:type="dxa"/>
+          </w:tcPr>
+          <w:p>
+            <w:pPr>
+              <w:cnfStyle w:val="000000000000" w:firstRow="0" w:lastRow="0" w:firstColumn="0" w:lastColumn="0" w:oddVBand="0" w:evenVBand="0" w:oddHBand="0" w:evenHBand="0" w:firstRowFirstColumn="0" w:firstRowLastColumn="0" w:lastRowFirstColumn="0" w:lastRowLastColumn="0"/>
+            </w:pPr>
+            <w:r>
+              <w:t>fbi.gov</w:t>
+            </w:r>
+          </w:p>
+        </w:tc>
+        <w:tc>
+          <w:tcPr>
+            <w:tcW w:w="1990" w:type="dxa"/>
+          </w:tcPr>
+          <w:p>
+            <w:pPr>
+              <w:cnfStyle w:val="000000000000" w:firstRow="0" w:lastRow="0" w:firstColumn="0" w:lastColumn="0" w:oddVBand="0" w:evenVBand="0" w:oddHBand="0" w:evenHBand="0" w:firstRowFirstColumn="0" w:firstRowLastColumn="0" w:lastRowFirstColumn="0" w:lastRowLastColumn="0"/>
+            </w:pPr>
+            <w:r>
+              <w:t>AES</w:t>
+            </w:r>
+          </w:p>
+        </w:tc>
+        <w:tc>
+          <w:tcPr>
+            <w:tcW w:w="1470" w:type="dxa"/>
+          </w:tcPr>
+          <w:p>
+            <w:pPr>
+              <w:cnfStyle w:val="000000000000" w:firstRow="0" w:lastRow="0" w:firstColumn="0" w:lastColumn="0" w:oddVBand="0" w:evenVBand="0" w:oddHBand="0" w:evenHBand="0" w:firstRowFirstColumn="0" w:firstRowLastColumn="0" w:lastRowFirstColumn="0" w:lastRowLastColumn="0"/>
+            </w:pPr>
+            <w:r>
+              <w:t>128</w:t>
+            </w:r>
+          </w:p>
+        </w:tc>
+        <w:tc>
+          <w:tcPr>
+            <w:tcW w:w="1715" w:type="dxa"/>
+          </w:tcPr>
+          <w:p>
+            <w:pPr>
+              <w:cnfStyle w:val="000000000000" w:firstRow="0" w:lastRow="0" w:firstColumn="0" w:lastColumn="0" w:oddVBand="0" w:evenVBand="0" w:oddHBand="0" w:evenHBand="0" w:firstRowFirstColumn="0" w:firstRowLastColumn="0" w:lastRowFirstColumn="0" w:lastRowLastColumn="0"/>
+            </w:pPr>
+            <w:r>
+              <w:t>GCM</w:t>
+            </w:r>
+          </w:p>
+        </w:tc>
+      </w:tr>
+      <w:tr>
+        <w:tc>
+          <w:tcPr>
+            <w:cnfStyle w:val="001000000000" w:firstRow="0" w:lastRow="0" w:firstColumn="1" w:lastColumn="0" w:oddVBand="0" w:evenVBand="0" w:oddHBand="0" w:evenHBand="0" w:firstRowFirstColumn="0" w:firstRowLastColumn="0" w:lastRowFirstColumn="0" w:lastRowLastColumn="0"/>
+            <w:tcW w:w="1612" w:type="dxa"/>
+          </w:tcPr>
+          <w:p>
+            <w:r>
+              <w:t>3</w:t>
+            </w:r>
+          </w:p>
+        </w:tc>
+        <w:tc>
+          <w:tcPr>
+            <w:tcW w:w="2563" w:type="dxa"/>
+          </w:tcPr>
+          <w:p>
+            <w:pPr>
+              <w:cnfStyle w:val="000000000000" w:firstRow="0" w:lastRow="0" w:firstColumn="0" w:lastColumn="0" w:oddVBand="0" w:evenVBand="0" w:oddHBand="0" w:evenHBand="0" w:firstRowFirstColumn="0" w:firstRowLastColumn="0" w:lastRowFirstColumn="0" w:lastRowLastColumn="0"/>
+            </w:pPr>
+            <w:r>
+              <w:t>joelonsoftware.com</w:t>
+            </w:r>
+          </w:p>
+        </w:tc>
+        <w:tc>
+          <w:tcPr>
+            <w:tcW w:w="1990" w:type="dxa"/>
+          </w:tcPr>
+          <w:p>
+            <w:pPr>
+              <w:cnfStyle w:val="000000000000" w:firstRow="0" w:lastRow="0" w:firstColumn="0" w:lastColumn="0" w:oddVBand="0" w:evenVBand="0" w:oddHBand="0" w:evenHBand="0" w:firstRowFirstColumn="0" w:firstRowLastColumn="0" w:lastRowFirstColumn="0" w:lastRowLastColumn="0"/>
+            </w:pPr>
+            <w:r>
+              <w:t>AES</w:t>
+            </w:r>
+          </w:p>
+        </w:tc>
+        <w:tc>
+          <w:tcPr>
+            <w:tcW w:w="1470" w:type="dxa"/>
+          </w:tcPr>
+          <w:p>
+            <w:pPr>
+              <w:cnfStyle w:val="000000000000" w:firstRow="0" w:lastRow="0" w:firstColumn="0" w:lastColumn="0" w:oddVBand="0" w:evenVBand="0" w:oddHBand="0" w:evenHBand="0" w:firstRowFirstColumn="0" w:firstRowLastColumn="0" w:lastRowFirstColumn="0" w:lastRowLastColumn="0"/>
+            </w:pPr>
+            <w:r>
+              <w:t>128</w:t>
+            </w:r>
+          </w:p>
+        </w:tc>
+        <w:tc>
+          <w:tcPr>
+            <w:tcW w:w="1715" w:type="dxa"/>
+          </w:tcPr>
+          <w:p>
+            <w:pPr>
+              <w:cnfStyle w:val="000000000000" w:firstRow="0" w:lastRow="0" w:firstColumn="0" w:lastColumn="0" w:oddVBand="0" w:evenVBand="0" w:oddHBand="0" w:evenHBand="0" w:firstRowFirstColumn="0" w:firstRowLastColumn="0" w:lastRowFirstColumn="0" w:lastRowLastColumn="0"/>
+            </w:pPr>
+            <w:r>
+              <w:t>GCM</w:t>
+            </w:r>
+          </w:p>
+        </w:tc>
+      </w:tr>
+      <w:tr>
+        <w:tc>
+          <w:tcPr>
+            <w:cnfStyle w:val="001000000000" w:firstRow="0" w:lastRow="0" w:firstColumn="1" w:lastColumn="0" w:oddVBand="0" w:evenVBand="0" w:oddHBand="0" w:evenHBand="0" w:firstRowFirstColumn="0" w:firstRowLastColumn="0" w:lastRowFirstColumn="0" w:lastRowLastColumn="0"/>
+            <w:tcW w:w="1612" w:type="dxa"/>
+          </w:tcPr>
+          <w:p>
+            <w:r>
+              <w:t>4</w:t>
+            </w:r>
+          </w:p>
+        </w:tc>
+        <w:tc>
+          <w:tcPr>
+            <w:tcW w:w="2563" w:type="dxa"/>
+          </w:tcPr>
+          <w:p>
+            <w:pPr>
+              <w:cnfStyle w:val="000000000000" w:firstRow="0" w:lastRow="0" w:firstColumn="0" w:lastColumn="0" w:oddVBand="0" w:evenVBand="0" w:oddHBand="0" w:evenHBand="0" w:firstRowFirstColumn="0" w:firstRowLastColumn="0" w:lastRowFirstColumn="0" w:lastRowLastColumn="0"/>
+            </w:pPr>
+            <w:r>
+              <w:t>stackoverflow.com</w:t>
+            </w:r>
+          </w:p>
+        </w:tc>
+        <w:tc>
+          <w:tcPr>
+            <w:tcW w:w="1990" w:type="dxa"/>
+          </w:tcPr>
+          <w:p>
+            <w:pPr>
+              <w:cnfStyle w:val="000000000000" w:firstRow="0" w:lastRow="0" w:firstColumn="0" w:lastColumn="0" w:oddVBand="0" w:evenVBand="0" w:oddHBand="0" w:evenHBand="0" w:firstRowFirstColumn="0" w:firstRowLastColumn="0" w:lastRowFirstColumn="0" w:lastRowLastColumn="0"/>
+            </w:pPr>
+            <w:r>
+              <w:t>AES</w:t>
+            </w:r>
+          </w:p>
+        </w:tc>
+        <w:tc>
+          <w:tcPr>
+            <w:tcW w:w="1470" w:type="dxa"/>
+          </w:tcPr>
+          <w:p>
+            <w:pPr>
+              <w:cnfStyle w:val="000000000000" w:firstRow="0" w:lastRow="0" w:firstColumn="0" w:lastColumn="0" w:oddVBand="0" w:evenVBand="0" w:oddHBand="0" w:evenHBand="0" w:firstRowFirstColumn="0" w:firstRowLastColumn="0" w:lastRowFirstColumn="0" w:lastRowLastColumn="0"/>
+            </w:pPr>
+            <w:r>
+              <w:t>128</w:t>
+            </w:r>
+          </w:p>
+        </w:tc>
+        <w:tc>
+          <w:tcPr>
+            <w:tcW w:w="1715" w:type="dxa"/>
+          </w:tcPr>
+          <w:p>
+            <w:pPr>
+              <w:cnfStyle w:val="000000000000" w:firstRow="0" w:lastRow="0" w:firstColumn="0" w:lastColumn="0" w:oddVBand="0" w:evenVBand="0" w:oddHBand="0" w:evenHBand="0" w:firstRowFirstColumn="0" w:firstRowLastColumn="0" w:lastRowFirstColumn="0" w:lastRowLastColumn="0"/>
+            </w:pPr>
+            <w:r>
+              <w:t>GCM</w:t>
+            </w:r>
+          </w:p>
+        </w:tc>
+      </w:tr>
+      <w:tr>
+        <w:tc>
+          <w:tcPr>
+            <w:cnfStyle w:val="001000000000" w:firstRow="0" w:lastRow="0" w:firstColumn="1" w:lastColumn="0" w:oddVBand="0" w:evenVBand="0" w:oddHBand="0" w:evenHBand="0" w:firstRowFirstColumn="0" w:firstRowLastColumn="0" w:lastRowFirstColumn="0" w:lastRowLastColumn="0"/>
+            <w:tcW w:w="1612" w:type="dxa"/>
+          </w:tcPr>
+          <w:p>
+            <w:r>
+              <w:t>5</w:t>
+            </w:r>
+          </w:p>
+        </w:tc>
+        <w:tc>
+          <w:tcPr>
+            <w:tcW w:w="2563" w:type="dxa"/>
+          </w:tcPr>
+          <w:p>
+            <w:pPr>
+              <w:cnfStyle w:val="000000000000" w:firstRow="0" w:lastRow="0" w:firstColumn="0" w:lastColumn="0" w:oddVBand="0" w:evenVBand="0" w:oddHBand="0" w:evenHBand="0" w:firstRowFirstColumn="0" w:firstRowLastColumn="0" w:lastRowFirstColumn="0" w:lastRowLastColumn="0"/>
+            </w:pPr>
+            <w:r>
+              <w:t>stopandshop.com</w:t>
+            </w:r>
+          </w:p>
+        </w:tc>
+        <w:tc>
+          <w:tcPr>
+            <w:tcW w:w="1990" w:type="dxa"/>
+          </w:tcPr>
+          <w:p>
+            <w:pPr>
+              <w:cnfStyle w:val="000000000000" w:firstRow="0" w:lastRow="0" w:firstColumn="0" w:lastColumn="0" w:oddVBand="0" w:evenVBand="0" w:oddHBand="0" w:evenHBand="0" w:firstRowFirstColumn="0" w:firstRowLastColumn="0" w:lastRowFirstColumn="0" w:lastRowLastColumn="0"/>
+            </w:pPr>
+            <w:r>
+              <w:t>AES</w:t>
+            </w:r>
+          </w:p>
+        </w:tc>
+        <w:tc>
+          <w:tcPr>
+            <w:tcW w:w="1470" w:type="dxa"/>
+          </w:tcPr>
+          <w:p>
+            <w:pPr>
+              <w:cnfStyle w:val="000000000000" w:firstRow="0" w:lastRow="0" w:firstColumn="0" w:lastColumn="0" w:oddVBand="0" w:evenVBand="0" w:oddHBand="0" w:evenHBand="0" w:firstRowFirstColumn="0" w:firstRowLastColumn="0" w:lastRowFirstColumn="0" w:lastRowLastColumn="0"/>
+            </w:pPr>
+            <w:r>
+              <w:t>128</w:t>
+            </w:r>
+          </w:p>
+        </w:tc>
+        <w:tc>
+          <w:tcPr>
+            <w:tcW w:w="1715" w:type="dxa"/>
+          </w:tcPr>
+          <w:p>
+            <w:pPr>
+              <w:cnfStyle w:val="000000000000" w:firstRow="0" w:lastRow="0" w:firstColumn="0" w:lastColumn="0" w:oddVBand="0" w:evenVBand="0" w:oddHBand="0" w:evenHBand="0" w:firstRowFirstColumn="0" w:firstRowLastColumn="0" w:lastRowFirstColumn="0" w:lastRowLastColumn="0"/>
+            </w:pPr>
+            <w:r>
+              <w:t>GCM</w:t>
+            </w:r>
+          </w:p>
+        </w:tc>
+      </w:tr>
+      <w:tr>
+        <w:tc>
+          <w:tcPr>
+            <w:cnfStyle w:val="001000000000" w:firstRow="0" w:lastRow="0" w:firstColumn="1" w:lastColumn="0" w:oddVBand="0" w:evenVBand="0" w:oddHBand="0" w:evenHBand="0" w:firstRowFirstColumn="0" w:firstRowLastColumn="0" w:lastRowFirstColumn="0" w:lastRowLastColumn="0"/>
+            <w:tcW w:w="1612" w:type="dxa"/>
+          </w:tcPr>
+          <w:p>
+            <w:r>
+              <w:t>6</w:t>
+            </w:r>
+          </w:p>
+        </w:tc>
+        <w:tc>
+          <w:tcPr>
+            <w:tcW w:w="2563" w:type="dxa"/>
+          </w:tcPr>
+          <w:p>
+            <w:pPr>
+              <w:cnfStyle w:val="000000000000" w:firstRow="0" w:lastRow="0" w:firstColumn="0" w:lastColumn="0" w:oddVBand="0" w:evenVBand="0" w:oddHBand="0" w:evenHBand="0" w:firstRowFirstColumn="0" w:firstRowLastColumn="0" w:lastRowFirstColumn="0" w:lastRowLastColumn="0"/>
+            </w:pPr>
+            <w:r>
+              <w:t>macys.com</w:t>
+            </w:r>
+          </w:p>
+        </w:tc>
+        <w:tc>
+          <w:tcPr>
+            <w:tcW w:w="1990" w:type="dxa"/>
+          </w:tcPr>
+          <w:p>
+            <w:pPr>
+              <w:cnfStyle w:val="000000000000" w:firstRow="0" w:lastRow="0" w:firstColumn="0" w:lastColumn="0" w:oddVBand="0" w:evenVBand="0" w:oddHBand="0" w:evenHBand="0" w:firstRowFirstColumn="0" w:firstRowLastColumn="0" w:lastRowFirstColumn="0" w:lastRowLastColumn="0"/>
+            </w:pPr>
+            <w:r>
+              <w:t>AES</w:t>
+            </w:r>
+          </w:p>
+        </w:tc>
+        <w:tc>
+          <w:tcPr>
+            <w:tcW w:w="1470" w:type="dxa"/>
+          </w:tcPr>
+          <w:p>
+            <w:pPr>
+              <w:cnfStyle w:val="000000000000" w:firstRow="0" w:lastRow="0" w:firstColumn="0" w:lastColumn="0" w:oddVBand="0" w:evenVBand="0" w:oddHBand="0" w:evenHBand="0" w:firstRowFirstColumn="0" w:firstRowLastColumn="0" w:lastRowFirstColumn="0" w:lastRowLastColumn="0"/>
+            </w:pPr>
+            <w:r>
+              <w:t>256</w:t>
+            </w:r>
+          </w:p>
+        </w:tc>
+        <w:tc>
+          <w:tcPr>
+            <w:tcW w:w="1715" w:type="dxa"/>
+          </w:tcPr>
+          <w:p>
+            <w:pPr>
+              <w:cnfStyle w:val="000000000000" w:firstRow="0" w:lastRow="0" w:firstColumn="0" w:lastColumn="0" w:oddVBand="0" w:evenVBand="0" w:oddHBand="0" w:evenHBand="0" w:firstRowFirstColumn="0" w:firstRowLastColumn="0" w:lastRowFirstColumn="0" w:lastRowLastColumn="0"/>
+            </w:pPr>
+            <w:r>
+              <w:t>GCM</w:t>
+            </w:r>
+          </w:p>
+        </w:tc>
+      </w:tr>
+      <w:tr>
+        <w:tc>
+          <w:tcPr>
+            <w:cnfStyle w:val="001000000000" w:firstRow="0" w:lastRow="0" w:firstColumn="1" w:lastColumn="0" w:oddVBand="0" w:evenVBand="0" w:oddHBand="0" w:evenHBand="0" w:firstRowFirstColumn="0" w:firstRowLastColumn="0" w:lastRowFirstColumn="0" w:lastRowLastColumn="0"/>
+            <w:tcW w:w="1612" w:type="dxa"/>
+          </w:tcPr>
+          <w:p>
+            <w:r>
+              <w:t>7</w:t>
+            </w:r>
+          </w:p>
+        </w:tc>
+        <w:tc>
+          <w:tcPr>
+            <w:tcW w:w="2563" w:type="dxa"/>
+          </w:tcPr>
+          <w:p>
+            <w:pPr>
+              <w:cnfStyle w:val="000000000000" w:firstRow="0" w:lastRow="0" w:firstColumn="0" w:lastColumn="0" w:oddVBand="0" w:evenVBand="0" w:oddHBand="0" w:evenHBand="0" w:firstRowFirstColumn="0" w:firstRowLastColumn="0" w:lastRowFirstColumn="0" w:lastRowLastColumn="0"/>
+            </w:pPr>
+            <w:r>
+              <w:t>ilearn.marist.edu/portal</w:t>
+            </w:r>
+          </w:p>
+        </w:tc>
+        <w:tc>
+          <w:tcPr>
+            <w:tcW w:w="1990" w:type="dxa"/>
+          </w:tcPr>
+          <w:p>
+            <w:pPr>
+              <w:cnfStyle w:val="000000000000" w:firstRow="0" w:lastRow="0" w:firstColumn="0" w:lastColumn="0" w:oddVBand="0" w:evenVBand="0" w:oddHBand="0" w:evenHBand="0" w:firstRowFirstColumn="0" w:firstRowLastColumn="0" w:lastRowFirstColumn="0" w:lastRowLastColumn="0"/>
+            </w:pPr>
+            <w:r>
+              <w:t>AES</w:t>
+            </w:r>
+          </w:p>
+        </w:tc>
+        <w:tc>
+          <w:tcPr>
+            <w:tcW w:w="1470" w:type="dxa"/>
+          </w:tcPr>
+          <w:p>
+            <w:pPr>
+              <w:cnfStyle w:val="000000000000" w:firstRow="0" w:lastRow="0" w:firstColumn="0" w:lastColumn="0" w:oddVBand="0" w:evenVBand="0" w:oddHBand="0" w:evenHBand="0" w:firstRowFirstColumn="0" w:firstRowLastColumn="0" w:lastRowFirstColumn="0" w:lastRowLastColumn="0"/>
+            </w:pPr>
+            <w:r>
+              <w:t>128</w:t>
+            </w:r>
+          </w:p>
+        </w:tc>
+        <w:tc>
+          <w:tcPr>
+            <w:tcW w:w="1715" w:type="dxa"/>
+          </w:tcPr>
+          <w:p>
+            <w:pPr>
+              <w:cnfStyle w:val="000000000000" w:firstRow="0" w:lastRow="0" w:firstColumn="0" w:lastColumn="0" w:oddVBand="0" w:evenVBand="0" w:oddHBand="0" w:evenHBand="0" w:firstRowFirstColumn="0" w:firstRowLastColumn="0" w:lastRowFirstColumn="0" w:lastRowLastColumn="0"/>
+            </w:pPr>
+            <w:r>
+              <w:t>GCM</w:t>
+            </w:r>
+          </w:p>
+        </w:tc>
+      </w:tr>
+    </w:tbl>
+    <w:p/>
+    <w:p/>
     <w:sectPr>
       <w:pgSz w:w="12240" w:h="15840"/>
       <w:pgMar w:top="1440" w:right="1440" w:bottom="1440" w:left="1440" w:header="720" w:footer="720" w:gutter="0"/>
@@ -563,6 +2932,127 @@
     </w:sectPr>
   </w:body>
 </w:document>
+</file>
+
+<file path=word/numbering.xml><?xml version="1.0" encoding="utf-8"?>
+<w:numbering xmlns:wpc="http://schemas.microsoft.com/office/word/2010/wordprocessingCanvas" xmlns:cx="http://schemas.microsoft.com/office/drawing/2014/chartex" xmlns:cx1="http://schemas.microsoft.com/office/drawing/2015/9/8/chartex" xmlns:cx2="http://schemas.microsoft.com/office/drawing/2015/10/21/chartex" xmlns:cx3="http://schemas.microsoft.com/office/drawing/2016/5/9/chartex" xmlns:cx4="http://schemas.microsoft.com/office/drawing/2016/5/10/chartex" xmlns:cx5="http://schemas.microsoft.com/office/drawing/2016/5/11/chartex" xmlns:cx6="http://schemas.microsoft.com/office/drawing/2016/5/12/chartex" xmlns:cx7="http://schemas.microsoft.com/office/drawing/2016/5/13/chartex" xmlns:cx8="http://schemas.microsoft.com/office/drawing/2016/5/14/chartex" xmlns:mc="http://schemas.openxmlformats.org/markup-compatibility/2006" xmlns:aink="http://schemas.microsoft.com/office/drawing/2016/ink" xmlns:am3d="http://schemas.microsoft.com/office/drawing/2017/model3d" xmlns:o="urn:schemas-microsoft-com:office:office" xmlns:r="http://schemas.openxmlformats.org/officeDocument/2006/relationships" xmlns:m="http://schemas.openxmlformats.org/officeDocument/2006/math" xmlns:v="urn:schemas-microsoft-com:vml" xmlns:wp14="http://schemas.microsoft.com/office/word/2010/wordprocessingDrawing" xmlns:wp="http://schemas.openxmlformats.org/drawingml/2006/wordprocessingDrawing" xmlns:w10="urn:schemas-microsoft-com:office:word" xmlns:w="http://schemas.openxmlformats.org/wordprocessingml/2006/main" xmlns:w14="http://schemas.microsoft.com/office/word/2010/wordml" xmlns:w15="http://schemas.microsoft.com/office/word/2012/wordml" xmlns:w16cid="http://schemas.microsoft.com/office/word/2016/wordml/cid" xmlns:w16se="http://schemas.microsoft.com/office/word/2015/wordml/symex" xmlns:wpg="http://schemas.microsoft.com/office/word/2010/wordprocessingGroup" xmlns:wpi="http://schemas.microsoft.com/office/word/2010/wordprocessingInk" xmlns:wne="http://schemas.microsoft.com/office/word/2006/wordml" xmlns:wps="http://schemas.microsoft.com/office/word/2010/wordprocessingShape" mc:Ignorable="w14 w15 w16se w16cid wp14">
+  <w:abstractNum w:abstractNumId="0" w15:restartNumberingAfterBreak="0">
+    <w:nsid w:val="1CAD45CD"/>
+    <w:multiLevelType w:val="hybridMultilevel"/>
+    <w:tmpl w:val="ADB0D878"/>
+    <w:lvl w:ilvl="0" w:tplc="427ABA96">
+      <w:start w:val="10"/>
+      <w:numFmt w:val="bullet"/>
+      <w:lvlText w:val="-"/>
+      <w:lvlJc w:val="left"/>
+      <w:pPr>
+        <w:ind w:left="720" w:hanging="360"/>
+      </w:pPr>
+      <w:rPr>
+        <w:rFonts w:ascii="Calibri" w:eastAsiaTheme="minorHAnsi" w:hAnsi="Calibri" w:cs="Calibri" w:hint="default"/>
+      </w:rPr>
+    </w:lvl>
+    <w:lvl w:ilvl="1" w:tplc="04090003" w:tentative="1">
+      <w:start w:val="1"/>
+      <w:numFmt w:val="bullet"/>
+      <w:lvlText w:val="o"/>
+      <w:lvlJc w:val="left"/>
+      <w:pPr>
+        <w:ind w:left="1440" w:hanging="360"/>
+      </w:pPr>
+      <w:rPr>
+        <w:rFonts w:ascii="Courier New" w:hAnsi="Courier New" w:cs="Courier New" w:hint="default"/>
+      </w:rPr>
+    </w:lvl>
+    <w:lvl w:ilvl="2" w:tplc="04090005" w:tentative="1">
+      <w:start w:val="1"/>
+      <w:numFmt w:val="bullet"/>
+      <w:lvlText w:val=""/>
+      <w:lvlJc w:val="left"/>
+      <w:pPr>
+        <w:ind w:left="2160" w:hanging="360"/>
+      </w:pPr>
+      <w:rPr>
+        <w:rFonts w:ascii="Wingdings" w:hAnsi="Wingdings" w:hint="default"/>
+      </w:rPr>
+    </w:lvl>
+    <w:lvl w:ilvl="3" w:tplc="04090001" w:tentative="1">
+      <w:start w:val="1"/>
+      <w:numFmt w:val="bullet"/>
+      <w:lvlText w:val=""/>
+      <w:lvlJc w:val="left"/>
+      <w:pPr>
+        <w:ind w:left="2880" w:hanging="360"/>
+      </w:pPr>
+      <w:rPr>
+        <w:rFonts w:ascii="Symbol" w:hAnsi="Symbol" w:hint="default"/>
+      </w:rPr>
+    </w:lvl>
+    <w:lvl w:ilvl="4" w:tplc="04090003" w:tentative="1">
+      <w:start w:val="1"/>
+      <w:numFmt w:val="bullet"/>
+      <w:lvlText w:val="o"/>
+      <w:lvlJc w:val="left"/>
+      <w:pPr>
+        <w:ind w:left="3600" w:hanging="360"/>
+      </w:pPr>
+      <w:rPr>
+        <w:rFonts w:ascii="Courier New" w:hAnsi="Courier New" w:cs="Courier New" w:hint="default"/>
+      </w:rPr>
+    </w:lvl>
+    <w:lvl w:ilvl="5" w:tplc="04090005" w:tentative="1">
+      <w:start w:val="1"/>
+      <w:numFmt w:val="bullet"/>
+      <w:lvlText w:val=""/>
+      <w:lvlJc w:val="left"/>
+      <w:pPr>
+        <w:ind w:left="4320" w:hanging="360"/>
+      </w:pPr>
+      <w:rPr>
+        <w:rFonts w:ascii="Wingdings" w:hAnsi="Wingdings" w:hint="default"/>
+      </w:rPr>
+    </w:lvl>
+    <w:lvl w:ilvl="6" w:tplc="04090001" w:tentative="1">
+      <w:start w:val="1"/>
+      <w:numFmt w:val="bullet"/>
+      <w:lvlText w:val=""/>
+      <w:lvlJc w:val="left"/>
+      <w:pPr>
+        <w:ind w:left="5040" w:hanging="360"/>
+      </w:pPr>
+      <w:rPr>
+        <w:rFonts w:ascii="Symbol" w:hAnsi="Symbol" w:hint="default"/>
+      </w:rPr>
+    </w:lvl>
+    <w:lvl w:ilvl="7" w:tplc="04090003" w:tentative="1">
+      <w:start w:val="1"/>
+      <w:numFmt w:val="bullet"/>
+      <w:lvlText w:val="o"/>
+      <w:lvlJc w:val="left"/>
+      <w:pPr>
+        <w:ind w:left="5760" w:hanging="360"/>
+      </w:pPr>
+      <w:rPr>
+        <w:rFonts w:ascii="Courier New" w:hAnsi="Courier New" w:cs="Courier New" w:hint="default"/>
+      </w:rPr>
+    </w:lvl>
+    <w:lvl w:ilvl="8" w:tplc="04090005" w:tentative="1">
+      <w:start w:val="1"/>
+      <w:numFmt w:val="bullet"/>
+      <w:lvlText w:val=""/>
+      <w:lvlJc w:val="left"/>
+      <w:pPr>
+        <w:ind w:left="6480" w:hanging="360"/>
+      </w:pPr>
+      <w:rPr>
+        <w:rFonts w:ascii="Wingdings" w:hAnsi="Wingdings" w:hint="default"/>
+      </w:rPr>
+    </w:lvl>
+  </w:abstractNum>
+  <w:num w:numId="1">
+    <w:abstractNumId w:val="0"/>
+  </w:num>
+</w:numbering>
 </file>
 
 <file path=word/styles.xml><?xml version="1.0" encoding="utf-8"?>
@@ -1000,6 +3490,26 @@
       <w:szCs w:val="26"/>
     </w:rPr>
   </w:style>
+  <w:style w:type="paragraph" w:styleId="Heading3">
+    <w:name w:val="heading 3"/>
+    <w:basedOn w:val="Normal"/>
+    <w:next w:val="Normal"/>
+    <w:link w:val="Heading3Char"/>
+    <w:uiPriority w:val="9"/>
+    <w:unhideWhenUsed/>
+    <w:qFormat/>
+    <w:rsid w:val="008A668C"/>
+    <w:pPr>
+      <w:keepNext/>
+      <w:keepLines/>
+      <w:spacing w:before="40"/>
+      <w:outlineLvl w:val="2"/>
+    </w:pPr>
+    <w:rPr>
+      <w:rFonts w:asciiTheme="majorHAnsi" w:eastAsiaTheme="majorEastAsia" w:hAnsiTheme="majorHAnsi" w:cstheme="majorBidi"/>
+      <w:color w:val="1F3763" w:themeColor="accent1" w:themeShade="7F"/>
+    </w:rPr>
+  </w:style>
   <w:style w:type="character" w:default="1" w:styleId="DefaultParagraphFont">
     <w:name w:val="Default Paragraph Font"/>
     <w:uiPriority w:val="1"/>
@@ -1078,6 +3588,546 @@
       <w:sz w:val="26"/>
       <w:szCs w:val="26"/>
     </w:rPr>
+  </w:style>
+  <w:style w:type="character" w:customStyle="1" w:styleId="Heading3Char">
+    <w:name w:val="Heading 3 Char"/>
+    <w:basedOn w:val="DefaultParagraphFont"/>
+    <w:link w:val="Heading3"/>
+    <w:uiPriority w:val="9"/>
+    <w:rsid w:val="008A668C"/>
+    <w:rPr>
+      <w:rFonts w:asciiTheme="majorHAnsi" w:eastAsiaTheme="majorEastAsia" w:hAnsiTheme="majorHAnsi" w:cstheme="majorBidi"/>
+      <w:color w:val="1F3763" w:themeColor="accent1" w:themeShade="7F"/>
+    </w:rPr>
+  </w:style>
+  <w:style w:type="character" w:customStyle="1" w:styleId="blob-code-inner">
+    <w:name w:val="blob-code-inner"/>
+    <w:basedOn w:val="DefaultParagraphFont"/>
+    <w:rsid w:val="008A668C"/>
+  </w:style>
+  <w:style w:type="character" w:customStyle="1" w:styleId="pl-k">
+    <w:name w:val="pl-k"/>
+    <w:basedOn w:val="DefaultParagraphFont"/>
+    <w:rsid w:val="008A668C"/>
+  </w:style>
+  <w:style w:type="character" w:customStyle="1" w:styleId="pl-c1">
+    <w:name w:val="pl-c1"/>
+    <w:basedOn w:val="DefaultParagraphFont"/>
+    <w:rsid w:val="008A668C"/>
+  </w:style>
+  <w:style w:type="character" w:customStyle="1" w:styleId="pl-c">
+    <w:name w:val="pl-c"/>
+    <w:basedOn w:val="DefaultParagraphFont"/>
+    <w:rsid w:val="008A668C"/>
+  </w:style>
+  <w:style w:type="character" w:styleId="Hyperlink">
+    <w:name w:val="Hyperlink"/>
+    <w:basedOn w:val="DefaultParagraphFont"/>
+    <w:uiPriority w:val="99"/>
+    <w:unhideWhenUsed/>
+    <w:rsid w:val="00B85968"/>
+    <w:rPr>
+      <w:color w:val="0563C1" w:themeColor="hyperlink"/>
+      <w:u w:val="single"/>
+    </w:rPr>
+  </w:style>
+  <w:style w:type="character" w:styleId="UnresolvedMention">
+    <w:name w:val="Unresolved Mention"/>
+    <w:basedOn w:val="DefaultParagraphFont"/>
+    <w:uiPriority w:val="99"/>
+    <w:rsid w:val="00B85968"/>
+    <w:rPr>
+      <w:color w:val="808080"/>
+      <w:shd w:val="clear" w:color="auto" w:fill="E6E6E6"/>
+    </w:rPr>
+  </w:style>
+  <w:style w:type="table" w:styleId="TableGrid">
+    <w:name w:val="Table Grid"/>
+    <w:basedOn w:val="TableNormal"/>
+    <w:uiPriority w:val="39"/>
+    <w:rsid w:val="008233DF"/>
+    <w:tblPr>
+      <w:tblBorders>
+        <w:top w:val="single" w:sz="4" w:space="0" w:color="auto"/>
+        <w:left w:val="single" w:sz="4" w:space="0" w:color="auto"/>
+        <w:bottom w:val="single" w:sz="4" w:space="0" w:color="auto"/>
+        <w:right w:val="single" w:sz="4" w:space="0" w:color="auto"/>
+        <w:insideH w:val="single" w:sz="4" w:space="0" w:color="auto"/>
+        <w:insideV w:val="single" w:sz="4" w:space="0" w:color="auto"/>
+      </w:tblBorders>
+    </w:tblPr>
+  </w:style>
+  <w:style w:type="table" w:styleId="PlainTable3">
+    <w:name w:val="Plain Table 3"/>
+    <w:basedOn w:val="TableNormal"/>
+    <w:uiPriority w:val="43"/>
+    <w:rsid w:val="008233DF"/>
+    <w:tblPr>
+      <w:tblStyleRowBandSize w:val="1"/>
+      <w:tblStyleColBandSize w:val="1"/>
+    </w:tblPr>
+    <w:tblStylePr w:type="firstRow">
+      <w:rPr>
+        <w:b/>
+        <w:bCs/>
+        <w:caps/>
+      </w:rPr>
+      <w:tblPr/>
+      <w:tcPr>
+        <w:tcBorders>
+          <w:bottom w:val="single" w:sz="4" w:space="0" w:color="7F7F7F" w:themeColor="text1" w:themeTint="80"/>
+        </w:tcBorders>
+      </w:tcPr>
+    </w:tblStylePr>
+    <w:tblStylePr w:type="lastRow">
+      <w:rPr>
+        <w:b/>
+        <w:bCs/>
+        <w:caps/>
+      </w:rPr>
+      <w:tblPr/>
+      <w:tcPr>
+        <w:tcBorders>
+          <w:top w:val="nil"/>
+        </w:tcBorders>
+      </w:tcPr>
+    </w:tblStylePr>
+    <w:tblStylePr w:type="firstCol">
+      <w:rPr>
+        <w:b/>
+        <w:bCs/>
+        <w:caps/>
+      </w:rPr>
+      <w:tblPr/>
+      <w:tcPr>
+        <w:tcBorders>
+          <w:right w:val="single" w:sz="4" w:space="0" w:color="7F7F7F" w:themeColor="text1" w:themeTint="80"/>
+        </w:tcBorders>
+      </w:tcPr>
+    </w:tblStylePr>
+    <w:tblStylePr w:type="lastCol">
+      <w:rPr>
+        <w:b/>
+        <w:bCs/>
+        <w:caps/>
+      </w:rPr>
+      <w:tblPr/>
+      <w:tcPr>
+        <w:tcBorders>
+          <w:left w:val="nil"/>
+        </w:tcBorders>
+      </w:tcPr>
+    </w:tblStylePr>
+    <w:tblStylePr w:type="band1Vert">
+      <w:tblPr/>
+      <w:tcPr>
+        <w:shd w:val="clear" w:color="auto" w:fill="F2F2F2" w:themeFill="background1" w:themeFillShade="F2"/>
+      </w:tcPr>
+    </w:tblStylePr>
+    <w:tblStylePr w:type="band1Horz">
+      <w:tblPr/>
+      <w:tcPr>
+        <w:shd w:val="clear" w:color="auto" w:fill="F2F2F2" w:themeFill="background1" w:themeFillShade="F2"/>
+      </w:tcPr>
+    </w:tblStylePr>
+    <w:tblStylePr w:type="neCell">
+      <w:tblPr/>
+      <w:tcPr>
+        <w:tcBorders>
+          <w:left w:val="nil"/>
+        </w:tcBorders>
+      </w:tcPr>
+    </w:tblStylePr>
+    <w:tblStylePr w:type="nwCell">
+      <w:tblPr/>
+      <w:tcPr>
+        <w:tcBorders>
+          <w:right w:val="nil"/>
+        </w:tcBorders>
+      </w:tcPr>
+    </w:tblStylePr>
+  </w:style>
+  <w:style w:type="table" w:styleId="GridTable1Light">
+    <w:name w:val="Grid Table 1 Light"/>
+    <w:basedOn w:val="TableNormal"/>
+    <w:uiPriority w:val="46"/>
+    <w:rsid w:val="008233DF"/>
+    <w:tblPr>
+      <w:tblStyleRowBandSize w:val="1"/>
+      <w:tblStyleColBandSize w:val="1"/>
+      <w:tblBorders>
+        <w:top w:val="single" w:sz="4" w:space="0" w:color="999999" w:themeColor="text1" w:themeTint="66"/>
+        <w:left w:val="single" w:sz="4" w:space="0" w:color="999999" w:themeColor="text1" w:themeTint="66"/>
+        <w:bottom w:val="single" w:sz="4" w:space="0" w:color="999999" w:themeColor="text1" w:themeTint="66"/>
+        <w:right w:val="single" w:sz="4" w:space="0" w:color="999999" w:themeColor="text1" w:themeTint="66"/>
+        <w:insideH w:val="single" w:sz="4" w:space="0" w:color="999999" w:themeColor="text1" w:themeTint="66"/>
+        <w:insideV w:val="single" w:sz="4" w:space="0" w:color="999999" w:themeColor="text1" w:themeTint="66"/>
+      </w:tblBorders>
+    </w:tblPr>
+    <w:tblStylePr w:type="firstRow">
+      <w:rPr>
+        <w:b/>
+        <w:bCs/>
+      </w:rPr>
+      <w:tblPr/>
+      <w:tcPr>
+        <w:tcBorders>
+          <w:bottom w:val="single" w:sz="12" w:space="0" w:color="666666" w:themeColor="text1" w:themeTint="99"/>
+        </w:tcBorders>
+      </w:tcPr>
+    </w:tblStylePr>
+    <w:tblStylePr w:type="lastRow">
+      <w:rPr>
+        <w:b/>
+        <w:bCs/>
+      </w:rPr>
+      <w:tblPr/>
+      <w:tcPr>
+        <w:tcBorders>
+          <w:top w:val="double" w:sz="2" w:space="0" w:color="666666" w:themeColor="text1" w:themeTint="99"/>
+        </w:tcBorders>
+      </w:tcPr>
+    </w:tblStylePr>
+    <w:tblStylePr w:type="firstCol">
+      <w:rPr>
+        <w:b/>
+        <w:bCs/>
+      </w:rPr>
+    </w:tblStylePr>
+    <w:tblStylePr w:type="lastCol">
+      <w:rPr>
+        <w:b/>
+        <w:bCs/>
+      </w:rPr>
+    </w:tblStylePr>
+  </w:style>
+  <w:style w:type="table" w:styleId="PlainTable5">
+    <w:name w:val="Plain Table 5"/>
+    <w:basedOn w:val="TableNormal"/>
+    <w:uiPriority w:val="45"/>
+    <w:rsid w:val="008233DF"/>
+    <w:tblPr>
+      <w:tblStyleRowBandSize w:val="1"/>
+      <w:tblStyleColBandSize w:val="1"/>
+    </w:tblPr>
+    <w:tblStylePr w:type="firstRow">
+      <w:rPr>
+        <w:rFonts w:asciiTheme="majorHAnsi" w:eastAsiaTheme="majorEastAsia" w:hAnsiTheme="majorHAnsi" w:cstheme="majorBidi"/>
+        <w:i/>
+        <w:iCs/>
+        <w:sz w:val="26"/>
+      </w:rPr>
+      <w:tblPr/>
+      <w:tcPr>
+        <w:tcBorders>
+          <w:bottom w:val="single" w:sz="4" w:space="0" w:color="7F7F7F" w:themeColor="text1" w:themeTint="80"/>
+        </w:tcBorders>
+        <w:shd w:val="clear" w:color="auto" w:fill="FFFFFF" w:themeFill="background1"/>
+      </w:tcPr>
+    </w:tblStylePr>
+    <w:tblStylePr w:type="lastRow">
+      <w:rPr>
+        <w:rFonts w:asciiTheme="majorHAnsi" w:eastAsiaTheme="majorEastAsia" w:hAnsiTheme="majorHAnsi" w:cstheme="majorBidi"/>
+        <w:i/>
+        <w:iCs/>
+        <w:sz w:val="26"/>
+      </w:rPr>
+      <w:tblPr/>
+      <w:tcPr>
+        <w:tcBorders>
+          <w:top w:val="single" w:sz="4" w:space="0" w:color="7F7F7F" w:themeColor="text1" w:themeTint="80"/>
+        </w:tcBorders>
+        <w:shd w:val="clear" w:color="auto" w:fill="FFFFFF" w:themeFill="background1"/>
+      </w:tcPr>
+    </w:tblStylePr>
+    <w:tblStylePr w:type="firstCol">
+      <w:pPr>
+        <w:jc w:val="right"/>
+      </w:pPr>
+      <w:rPr>
+        <w:rFonts w:asciiTheme="majorHAnsi" w:eastAsiaTheme="majorEastAsia" w:hAnsiTheme="majorHAnsi" w:cstheme="majorBidi"/>
+        <w:i/>
+        <w:iCs/>
+        <w:sz w:val="26"/>
+      </w:rPr>
+      <w:tblPr/>
+      <w:tcPr>
+        <w:tcBorders>
+          <w:right w:val="single" w:sz="4" w:space="0" w:color="7F7F7F" w:themeColor="text1" w:themeTint="80"/>
+        </w:tcBorders>
+        <w:shd w:val="clear" w:color="auto" w:fill="FFFFFF" w:themeFill="background1"/>
+      </w:tcPr>
+    </w:tblStylePr>
+    <w:tblStylePr w:type="lastCol">
+      <w:rPr>
+        <w:rFonts w:asciiTheme="majorHAnsi" w:eastAsiaTheme="majorEastAsia" w:hAnsiTheme="majorHAnsi" w:cstheme="majorBidi"/>
+        <w:i/>
+        <w:iCs/>
+        <w:sz w:val="26"/>
+      </w:rPr>
+      <w:tblPr/>
+      <w:tcPr>
+        <w:tcBorders>
+          <w:left w:val="single" w:sz="4" w:space="0" w:color="7F7F7F" w:themeColor="text1" w:themeTint="80"/>
+        </w:tcBorders>
+        <w:shd w:val="clear" w:color="auto" w:fill="FFFFFF" w:themeFill="background1"/>
+      </w:tcPr>
+    </w:tblStylePr>
+    <w:tblStylePr w:type="band1Vert">
+      <w:tblPr/>
+      <w:tcPr>
+        <w:shd w:val="clear" w:color="auto" w:fill="F2F2F2" w:themeFill="background1" w:themeFillShade="F2"/>
+      </w:tcPr>
+    </w:tblStylePr>
+    <w:tblStylePr w:type="band1Horz">
+      <w:tblPr/>
+      <w:tcPr>
+        <w:shd w:val="clear" w:color="auto" w:fill="F2F2F2" w:themeFill="background1" w:themeFillShade="F2"/>
+      </w:tcPr>
+    </w:tblStylePr>
+    <w:tblStylePr w:type="neCell">
+      <w:tblPr/>
+      <w:tcPr>
+        <w:tcBorders>
+          <w:left w:val="nil"/>
+        </w:tcBorders>
+      </w:tcPr>
+    </w:tblStylePr>
+    <w:tblStylePr w:type="nwCell">
+      <w:tblPr/>
+      <w:tcPr>
+        <w:tcBorders>
+          <w:right w:val="nil"/>
+        </w:tcBorders>
+      </w:tcPr>
+    </w:tblStylePr>
+    <w:tblStylePr w:type="seCell">
+      <w:tblPr/>
+      <w:tcPr>
+        <w:tcBorders>
+          <w:left w:val="nil"/>
+        </w:tcBorders>
+      </w:tcPr>
+    </w:tblStylePr>
+    <w:tblStylePr w:type="swCell">
+      <w:tblPr/>
+      <w:tcPr>
+        <w:tcBorders>
+          <w:right w:val="nil"/>
+        </w:tcBorders>
+      </w:tcPr>
+    </w:tblStylePr>
+  </w:style>
+  <w:style w:type="table" w:styleId="GridTable1Light-Accent1">
+    <w:name w:val="Grid Table 1 Light Accent 1"/>
+    <w:basedOn w:val="TableNormal"/>
+    <w:uiPriority w:val="46"/>
+    <w:rsid w:val="008233DF"/>
+    <w:tblPr>
+      <w:tblStyleRowBandSize w:val="1"/>
+      <w:tblStyleColBandSize w:val="1"/>
+      <w:tblBorders>
+        <w:top w:val="single" w:sz="4" w:space="0" w:color="B4C6E7" w:themeColor="accent1" w:themeTint="66"/>
+        <w:left w:val="single" w:sz="4" w:space="0" w:color="B4C6E7" w:themeColor="accent1" w:themeTint="66"/>
+        <w:bottom w:val="single" w:sz="4" w:space="0" w:color="B4C6E7" w:themeColor="accent1" w:themeTint="66"/>
+        <w:right w:val="single" w:sz="4" w:space="0" w:color="B4C6E7" w:themeColor="accent1" w:themeTint="66"/>
+        <w:insideH w:val="single" w:sz="4" w:space="0" w:color="B4C6E7" w:themeColor="accent1" w:themeTint="66"/>
+        <w:insideV w:val="single" w:sz="4" w:space="0" w:color="B4C6E7" w:themeColor="accent1" w:themeTint="66"/>
+      </w:tblBorders>
+    </w:tblPr>
+    <w:tblStylePr w:type="firstRow">
+      <w:rPr>
+        <w:b/>
+        <w:bCs/>
+      </w:rPr>
+      <w:tblPr/>
+      <w:tcPr>
+        <w:tcBorders>
+          <w:bottom w:val="single" w:sz="12" w:space="0" w:color="8EAADB" w:themeColor="accent1" w:themeTint="99"/>
+        </w:tcBorders>
+      </w:tcPr>
+    </w:tblStylePr>
+    <w:tblStylePr w:type="lastRow">
+      <w:rPr>
+        <w:b/>
+        <w:bCs/>
+      </w:rPr>
+      <w:tblPr/>
+      <w:tcPr>
+        <w:tcBorders>
+          <w:top w:val="double" w:sz="2" w:space="0" w:color="8EAADB" w:themeColor="accent1" w:themeTint="99"/>
+        </w:tcBorders>
+      </w:tcPr>
+    </w:tblStylePr>
+    <w:tblStylePr w:type="firstCol">
+      <w:rPr>
+        <w:b/>
+        <w:bCs/>
+      </w:rPr>
+    </w:tblStylePr>
+    <w:tblStylePr w:type="lastCol">
+      <w:rPr>
+        <w:b/>
+        <w:bCs/>
+      </w:rPr>
+    </w:tblStylePr>
+  </w:style>
+  <w:style w:type="table" w:styleId="GridTable4">
+    <w:name w:val="Grid Table 4"/>
+    <w:basedOn w:val="TableNormal"/>
+    <w:uiPriority w:val="49"/>
+    <w:rsid w:val="008233DF"/>
+    <w:tblPr>
+      <w:tblStyleRowBandSize w:val="1"/>
+      <w:tblStyleColBandSize w:val="1"/>
+      <w:tblBorders>
+        <w:top w:val="single" w:sz="4" w:space="0" w:color="666666" w:themeColor="text1" w:themeTint="99"/>
+        <w:left w:val="single" w:sz="4" w:space="0" w:color="666666" w:themeColor="text1" w:themeTint="99"/>
+        <w:bottom w:val="single" w:sz="4" w:space="0" w:color="666666" w:themeColor="text1" w:themeTint="99"/>
+        <w:right w:val="single" w:sz="4" w:space="0" w:color="666666" w:themeColor="text1" w:themeTint="99"/>
+        <w:insideH w:val="single" w:sz="4" w:space="0" w:color="666666" w:themeColor="text1" w:themeTint="99"/>
+        <w:insideV w:val="single" w:sz="4" w:space="0" w:color="666666" w:themeColor="text1" w:themeTint="99"/>
+      </w:tblBorders>
+    </w:tblPr>
+    <w:tblStylePr w:type="firstRow">
+      <w:rPr>
+        <w:b/>
+        <w:bCs/>
+        <w:color w:val="FFFFFF" w:themeColor="background1"/>
+      </w:rPr>
+      <w:tblPr/>
+      <w:tcPr>
+        <w:tcBorders>
+          <w:top w:val="single" w:sz="4" w:space="0" w:color="000000" w:themeColor="text1"/>
+          <w:left w:val="single" w:sz="4" w:space="0" w:color="000000" w:themeColor="text1"/>
+          <w:bottom w:val="single" w:sz="4" w:space="0" w:color="000000" w:themeColor="text1"/>
+          <w:right w:val="single" w:sz="4" w:space="0" w:color="000000" w:themeColor="text1"/>
+          <w:insideH w:val="nil"/>
+          <w:insideV w:val="nil"/>
+        </w:tcBorders>
+        <w:shd w:val="clear" w:color="auto" w:fill="000000" w:themeFill="text1"/>
+      </w:tcPr>
+    </w:tblStylePr>
+    <w:tblStylePr w:type="lastRow">
+      <w:rPr>
+        <w:b/>
+        <w:bCs/>
+      </w:rPr>
+      <w:tblPr/>
+      <w:tcPr>
+        <w:tcBorders>
+          <w:top w:val="double" w:sz="4" w:space="0" w:color="000000" w:themeColor="text1"/>
+        </w:tcBorders>
+      </w:tcPr>
+    </w:tblStylePr>
+    <w:tblStylePr w:type="firstCol">
+      <w:rPr>
+        <w:b/>
+        <w:bCs/>
+      </w:rPr>
+    </w:tblStylePr>
+    <w:tblStylePr w:type="lastCol">
+      <w:rPr>
+        <w:b/>
+        <w:bCs/>
+      </w:rPr>
+    </w:tblStylePr>
+    <w:tblStylePr w:type="band1Vert">
+      <w:tblPr/>
+      <w:tcPr>
+        <w:shd w:val="clear" w:color="auto" w:fill="CCCCCC" w:themeFill="text1" w:themeFillTint="33"/>
+      </w:tcPr>
+    </w:tblStylePr>
+    <w:tblStylePr w:type="band1Horz">
+      <w:tblPr/>
+      <w:tcPr>
+        <w:shd w:val="clear" w:color="auto" w:fill="CCCCCC" w:themeFill="text1" w:themeFillTint="33"/>
+      </w:tcPr>
+    </w:tblStylePr>
+  </w:style>
+  <w:style w:type="table" w:styleId="GridTable4-Accent1">
+    <w:name w:val="Grid Table 4 Accent 1"/>
+    <w:basedOn w:val="TableNormal"/>
+    <w:uiPriority w:val="49"/>
+    <w:rsid w:val="008233DF"/>
+    <w:tblPr>
+      <w:tblStyleRowBandSize w:val="1"/>
+      <w:tblStyleColBandSize w:val="1"/>
+      <w:tblBorders>
+        <w:top w:val="single" w:sz="4" w:space="0" w:color="8EAADB" w:themeColor="accent1" w:themeTint="99"/>
+        <w:left w:val="single" w:sz="4" w:space="0" w:color="8EAADB" w:themeColor="accent1" w:themeTint="99"/>
+        <w:bottom w:val="single" w:sz="4" w:space="0" w:color="8EAADB" w:themeColor="accent1" w:themeTint="99"/>
+        <w:right w:val="single" w:sz="4" w:space="0" w:color="8EAADB" w:themeColor="accent1" w:themeTint="99"/>
+        <w:insideH w:val="single" w:sz="4" w:space="0" w:color="8EAADB" w:themeColor="accent1" w:themeTint="99"/>
+        <w:insideV w:val="single" w:sz="4" w:space="0" w:color="8EAADB" w:themeColor="accent1" w:themeTint="99"/>
+      </w:tblBorders>
+    </w:tblPr>
+    <w:tblStylePr w:type="firstRow">
+      <w:rPr>
+        <w:b/>
+        <w:bCs/>
+        <w:color w:val="FFFFFF" w:themeColor="background1"/>
+      </w:rPr>
+      <w:tblPr/>
+      <w:tcPr>
+        <w:tcBorders>
+          <w:top w:val="single" w:sz="4" w:space="0" w:color="4472C4" w:themeColor="accent1"/>
+          <w:left w:val="single" w:sz="4" w:space="0" w:color="4472C4" w:themeColor="accent1"/>
+          <w:bottom w:val="single" w:sz="4" w:space="0" w:color="4472C4" w:themeColor="accent1"/>
+          <w:right w:val="single" w:sz="4" w:space="0" w:color="4472C4" w:themeColor="accent1"/>
+          <w:insideH w:val="nil"/>
+          <w:insideV w:val="nil"/>
+        </w:tcBorders>
+        <w:shd w:val="clear" w:color="auto" w:fill="4472C4" w:themeFill="accent1"/>
+      </w:tcPr>
+    </w:tblStylePr>
+    <w:tblStylePr w:type="lastRow">
+      <w:rPr>
+        <w:b/>
+        <w:bCs/>
+      </w:rPr>
+      <w:tblPr/>
+      <w:tcPr>
+        <w:tcBorders>
+          <w:top w:val="double" w:sz="4" w:space="0" w:color="4472C4" w:themeColor="accent1"/>
+        </w:tcBorders>
+      </w:tcPr>
+    </w:tblStylePr>
+    <w:tblStylePr w:type="firstCol">
+      <w:rPr>
+        <w:b/>
+        <w:bCs/>
+      </w:rPr>
+    </w:tblStylePr>
+    <w:tblStylePr w:type="lastCol">
+      <w:rPr>
+        <w:b/>
+        <w:bCs/>
+      </w:rPr>
+    </w:tblStylePr>
+    <w:tblStylePr w:type="band1Vert">
+      <w:tblPr/>
+      <w:tcPr>
+        <w:shd w:val="clear" w:color="auto" w:fill="D9E2F3" w:themeFill="accent1" w:themeFillTint="33"/>
+      </w:tcPr>
+    </w:tblStylePr>
+    <w:tblStylePr w:type="band1Horz">
+      <w:tblPr/>
+      <w:tcPr>
+        <w:shd w:val="clear" w:color="auto" w:fill="D9E2F3" w:themeFill="accent1" w:themeFillTint="33"/>
+      </w:tcPr>
+    </w:tblStylePr>
+  </w:style>
+  <w:style w:type="paragraph" w:styleId="ListParagraph">
+    <w:name w:val="List Paragraph"/>
+    <w:basedOn w:val="Normal"/>
+    <w:uiPriority w:val="34"/>
+    <w:qFormat/>
+    <w:rsid w:val="006242CE"/>
+    <w:pPr>
+      <w:ind w:left="720"/>
+      <w:contextualSpacing/>
+    </w:pPr>
   </w:style>
 </w:styles>
 </file>

</xml_diff>